<commit_message>
Relatorio etapa 1 falta o al do Diogo
</commit_message>
<xml_diff>
--- a/Relatório-1.docx
+++ b/Relatório-1.docx
@@ -1,10 +1,10 @@
 
 <file path=word/document.xml><?xml version="1.0" encoding="utf-8"?>
-<w:document xmlns:wpc="http://schemas.microsoft.com/office/word/2010/wordprocessingCanvas" xmlns:cx="http://schemas.microsoft.com/office/drawing/2014/chartex" xmlns:cx1="http://schemas.microsoft.com/office/drawing/2015/9/8/chartex" xmlns:cx2="http://schemas.microsoft.com/office/drawing/2015/10/21/chartex" xmlns:cx3="http://schemas.microsoft.com/office/drawing/2016/5/9/chartex" xmlns:cx4="http://schemas.microsoft.com/office/drawing/2016/5/10/chartex" xmlns:cx5="http://schemas.microsoft.com/office/drawing/2016/5/11/chartex" xmlns:cx6="http://schemas.microsoft.com/office/drawing/2016/5/12/chartex" xmlns:cx7="http://schemas.microsoft.com/office/drawing/2016/5/13/chartex" xmlns:cx8="http://schemas.microsoft.com/office/drawing/2016/5/14/chartex" xmlns:mc="http://schemas.openxmlformats.org/markup-compatibility/2006" xmlns:aink="http://schemas.microsoft.com/office/drawing/2016/ink" xmlns:am3d="http://schemas.microsoft.com/office/drawing/2017/model3d" xmlns:o="urn:schemas-microsoft-com:office:office" xmlns:r="http://schemas.openxmlformats.org/officeDocument/2006/relationships" xmlns:m="http://schemas.openxmlformats.org/officeDocument/2006/math" xmlns:v="urn:schemas-microsoft-com:vml" xmlns:wp14="http://schemas.microsoft.com/office/word/2010/wordprocessingDrawing" xmlns:wp="http://schemas.openxmlformats.org/drawingml/2006/wordprocessingDrawing" xmlns:w10="urn:schemas-microsoft-com:office:word" xmlns:w="http://schemas.openxmlformats.org/wordprocessingml/2006/main" xmlns:w14="http://schemas.microsoft.com/office/word/2010/wordml" xmlns:w15="http://schemas.microsoft.com/office/word/2012/wordml" xmlns:w16cid="http://schemas.microsoft.com/office/word/2016/wordml/cid" xmlns:w16se="http://schemas.microsoft.com/office/word/2015/wordml/symex" xmlns:wpg="http://schemas.microsoft.com/office/word/2010/wordprocessingGroup" xmlns:wpi="http://schemas.microsoft.com/office/word/2010/wordprocessingInk" xmlns:wne="http://schemas.microsoft.com/office/word/2006/wordml" xmlns:wps="http://schemas.microsoft.com/office/word/2010/wordprocessingShape" mc:Ignorable="w14 w15 w16se w16cid wp14">
+<w:document xmlns:wpc="http://schemas.microsoft.com/office/word/2010/wordprocessingCanvas" xmlns:mc="http://schemas.openxmlformats.org/markup-compatibility/2006" xmlns:o="urn:schemas-microsoft-com:office:office" xmlns:r="http://schemas.openxmlformats.org/officeDocument/2006/relationships" xmlns:m="http://schemas.openxmlformats.org/officeDocument/2006/math" xmlns:v="urn:schemas-microsoft-com:vml" xmlns:wp14="http://schemas.microsoft.com/office/word/2010/wordprocessingDrawing" xmlns:wp="http://schemas.openxmlformats.org/drawingml/2006/wordprocessingDrawing" xmlns:w10="urn:schemas-microsoft-com:office:word" xmlns:w="http://schemas.openxmlformats.org/wordprocessingml/2006/main" xmlns:w14="http://schemas.microsoft.com/office/word/2010/wordml" xmlns:wpg="http://schemas.microsoft.com/office/word/2010/wordprocessingGroup" xmlns:wpi="http://schemas.microsoft.com/office/word/2010/wordprocessingInk" xmlns:wne="http://schemas.microsoft.com/office/word/2006/wordml" xmlns:wps="http://schemas.microsoft.com/office/word/2010/wordprocessingShape" mc:Ignorable="w14 wp14">
   <w:body>
     <w:p>
       <w:pPr>
-        <w:pStyle w:val="Ttulo1"/>
+        <w:pStyle w:val="Cabealho1"/>
         <w:jc w:val="center"/>
         <w:rPr>
           <w:sz w:val="48"/>
@@ -28,7 +28,7 @@
     </w:p>
     <w:p>
       <w:pPr>
-        <w:pStyle w:val="Ttulo2"/>
+        <w:pStyle w:val="Cabealho2"/>
         <w:jc w:val="center"/>
       </w:pPr>
       <w:r>
@@ -40,7 +40,7 @@
     </w:p>
     <w:p>
       <w:pPr>
-        <w:pStyle w:val="Ttulo2"/>
+        <w:pStyle w:val="Cabealho2"/>
         <w:jc w:val="center"/>
       </w:pPr>
       <w:r>
@@ -51,6 +51,7 @@
       <w:r>
         <w:rPr>
           <w:noProof/>
+          <w:lang w:eastAsia="pt-PT"/>
         </w:rPr>
         <mc:AlternateContent>
           <mc:Choice Requires="wps">
@@ -105,7 +106,7 @@
               </wp:anchor>
             </w:drawing>
           </mc:Choice>
-          <mc:Fallback>
+          <mc:Fallback xmlns:w16se="http://schemas.microsoft.com/office/word/2015/wordml/symex" xmlns:w16cid="http://schemas.microsoft.com/office/word/2016/wordml/cid" xmlns:w15="http://schemas.microsoft.com/office/word/2012/wordml" xmlns:am3d="http://schemas.microsoft.com/office/drawing/2017/model3d" xmlns:aink="http://schemas.microsoft.com/office/drawing/2016/ink" xmlns:cx8="http://schemas.microsoft.com/office/drawing/2016/5/14/chartex" xmlns:cx7="http://schemas.microsoft.com/office/drawing/2016/5/13/chartex" xmlns:cx6="http://schemas.microsoft.com/office/drawing/2016/5/12/chartex" xmlns:cx5="http://schemas.microsoft.com/office/drawing/2016/5/11/chartex" xmlns:cx4="http://schemas.microsoft.com/office/drawing/2016/5/10/chartex" xmlns:cx3="http://schemas.microsoft.com/office/drawing/2016/5/9/chartex" xmlns:cx2="http://schemas.microsoft.com/office/drawing/2015/10/21/chartex" xmlns:cx1="http://schemas.microsoft.com/office/drawing/2015/9/8/chartex" xmlns:cx="http://schemas.microsoft.com/office/drawing/2014/chartex">
             <w:pict>
               <v:line w14:anchorId="066BD845" id="Conexão reta 1" o:spid="_x0000_s1026" style="position:absolute;z-index:251659264;visibility:visible;mso-wrap-style:square;mso-width-percent:0;mso-wrap-distance-left:9pt;mso-wrap-distance-top:0;mso-wrap-distance-right:9pt;mso-wrap-distance-bottom:0;mso-position-horizontal:center;mso-position-horizontal-relative:margin;mso-position-vertical:absolute;mso-position-vertical-relative:margin;mso-width-percent:0;mso-width-relative:margin" from="0,113.1pt" to="510.8pt,113.1pt" o:gfxdata="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" strokecolor="#4472c4 [3204]" strokeweight=".5pt">
                 <v:stroke joinstyle="miter"/>
@@ -120,43 +121,43 @@
     <w:p/>
     <w:p>
       <w:pPr>
-        <w:pStyle w:val="Ttulo3"/>
-        <w:rPr>
-          <w:sz w:val="28"/>
-          <w:szCs w:val="28"/>
-        </w:rPr>
-      </w:pPr>
-    </w:p>
-    <w:p>
-      <w:pPr>
-        <w:pStyle w:val="Ttulo3"/>
-        <w:rPr>
-          <w:sz w:val="28"/>
-          <w:szCs w:val="28"/>
-        </w:rPr>
-      </w:pPr>
-    </w:p>
-    <w:p>
-      <w:pPr>
-        <w:pStyle w:val="Ttulo3"/>
-        <w:rPr>
-          <w:sz w:val="28"/>
-          <w:szCs w:val="28"/>
-        </w:rPr>
-      </w:pPr>
-    </w:p>
-    <w:p>
-      <w:pPr>
-        <w:pStyle w:val="Ttulo3"/>
-        <w:rPr>
-          <w:sz w:val="28"/>
-          <w:szCs w:val="28"/>
-        </w:rPr>
-      </w:pPr>
-    </w:p>
-    <w:p>
-      <w:pPr>
-        <w:pStyle w:val="Ttulo3"/>
+        <w:pStyle w:val="Cabealho3"/>
+        <w:rPr>
+          <w:sz w:val="28"/>
+          <w:szCs w:val="28"/>
+        </w:rPr>
+      </w:pPr>
+    </w:p>
+    <w:p>
+      <w:pPr>
+        <w:pStyle w:val="Cabealho3"/>
+        <w:rPr>
+          <w:sz w:val="28"/>
+          <w:szCs w:val="28"/>
+        </w:rPr>
+      </w:pPr>
+    </w:p>
+    <w:p>
+      <w:pPr>
+        <w:pStyle w:val="Cabealho3"/>
+        <w:rPr>
+          <w:sz w:val="28"/>
+          <w:szCs w:val="28"/>
+        </w:rPr>
+      </w:pPr>
+    </w:p>
+    <w:p>
+      <w:pPr>
+        <w:pStyle w:val="Cabealho3"/>
+        <w:rPr>
+          <w:sz w:val="28"/>
+          <w:szCs w:val="28"/>
+        </w:rPr>
+      </w:pPr>
+    </w:p>
+    <w:p>
+      <w:pPr>
+        <w:pStyle w:val="Cabealho3"/>
         <w:rPr>
           <w:sz w:val="28"/>
           <w:szCs w:val="28"/>
@@ -242,35 +243,28 @@
     </w:p>
     <w:p>
       <w:r>
-        <w:t xml:space="preserve"> </w:t>
-      </w:r>
-      <w:r>
-        <w:t>Diogo AL</w:t>
-      </w:r>
-    </w:p>
-    <w:p>
-      <w:r>
-        <w:t xml:space="preserve"> </w:t>
-      </w:r>
-      <w:r>
-        <w:t xml:space="preserve">José Nogueira </w:t>
-      </w:r>
-      <w:r>
-        <w:t xml:space="preserve">AL </w:t>
-      </w:r>
-    </w:p>
-    <w:p>
-      <w:r>
-        <w:t xml:space="preserve"> </w:t>
-      </w:r>
-      <w:r>
-        <w:t>Maria Gouveia</w:t>
-      </w:r>
-      <w:r>
-        <w:t xml:space="preserve"> AL66</w:t>
-      </w:r>
-      <w:r>
-        <w:t>503</w:t>
+        <w:t xml:space="preserve"> Diogo </w:t>
+      </w:r>
+      <w:r>
+        <w:t xml:space="preserve">Leite </w:t>
+      </w:r>
+      <w:r>
+        <w:t>AL</w:t>
+      </w:r>
+      <w:bookmarkStart w:id="0" w:name="_GoBack"/>
+      <w:bookmarkEnd w:id="0"/>
+    </w:p>
+    <w:p>
+      <w:r>
+        <w:t xml:space="preserve"> José Nogueira AL </w:t>
+      </w:r>
+      <w:r>
+        <w:t>68923</w:t>
+      </w:r>
+    </w:p>
+    <w:p>
+      <w:r>
+        <w:t xml:space="preserve"> Maria Gouveia AL66503</w:t>
       </w:r>
     </w:p>
     <w:p/>
@@ -280,6 +274,7 @@
       <w:r>
         <w:rPr>
           <w:noProof/>
+          <w:lang w:eastAsia="pt-PT"/>
         </w:rPr>
         <w:drawing>
           <wp:anchor distT="0" distB="0" distL="114300" distR="114300" simplePos="0" relativeHeight="251658240" behindDoc="1" locked="0" layoutInCell="1" allowOverlap="1">
@@ -313,7 +308,7 @@
                     <pic:cNvPicPr/>
                   </pic:nvPicPr>
                   <pic:blipFill>
-                    <a:blip r:embed="rId6">
+                    <a:blip r:embed="rId7">
                       <a:extLst>
                         <a:ext uri="{28A0092B-C50C-407E-A947-70E740481C1C}">
                           <a14:useLocalDpi xmlns:a14="http://schemas.microsoft.com/office/drawing/2010/main" val="0"/>
@@ -352,7 +347,7 @@
     <w:p/>
     <w:p>
       <w:pPr>
-        <w:pStyle w:val="Ttulo2"/>
+        <w:pStyle w:val="Cabealho2"/>
         <w:rPr>
           <w:sz w:val="40"/>
           <w:szCs w:val="40"/>
@@ -374,6 +369,7 @@
           <w:noProof/>
           <w:sz w:val="40"/>
           <w:szCs w:val="40"/>
+          <w:lang w:eastAsia="pt-PT"/>
         </w:rPr>
         <w:drawing>
           <wp:anchor distT="0" distB="0" distL="114300" distR="114300" simplePos="0" relativeHeight="251662336" behindDoc="1" locked="0" layoutInCell="1" allowOverlap="1">
@@ -407,7 +403,7 @@
                     <pic:cNvPicPr/>
                   </pic:nvPicPr>
                   <pic:blipFill>
-                    <a:blip r:embed="rId7">
+                    <a:blip r:embed="rId8">
                       <a:extLst>
                         <a:ext uri="{28A0092B-C50C-407E-A947-70E740481C1C}">
                           <a14:useLocalDpi xmlns:a14="http://schemas.microsoft.com/office/drawing/2010/main" val="0"/>
@@ -442,7 +438,7 @@
     </w:p>
     <w:p>
       <w:pPr>
-        <w:pStyle w:val="Ttulo3"/>
+        <w:pStyle w:val="Cabealho3"/>
         <w:rPr>
           <w:sz w:val="28"/>
           <w:szCs w:val="28"/>
@@ -472,10 +468,7 @@
         <w:t xml:space="preserve">é a responsável por </w:t>
       </w:r>
       <w:r>
-        <w:t>gerir</w:t>
-      </w:r>
-      <w:r>
-        <w:t xml:space="preserve"> o jogo.</w:t>
+        <w:t>gerir o jogo.</w:t>
       </w:r>
     </w:p>
     <w:p/>
@@ -494,6 +487,7 @@
           <w:noProof/>
           <w:sz w:val="28"/>
           <w:szCs w:val="28"/>
+          <w:lang w:eastAsia="pt-PT"/>
         </w:rPr>
         <w:drawing>
           <wp:anchor distT="0" distB="0" distL="114300" distR="114300" simplePos="0" relativeHeight="251661312" behindDoc="1" locked="0" layoutInCell="1" allowOverlap="1">
@@ -529,7 +523,7 @@
                     </pic:cNvPicPr>
                   </pic:nvPicPr>
                   <pic:blipFill>
-                    <a:blip r:embed="rId8">
+                    <a:blip r:embed="rId9">
                       <a:extLst>
                         <a:ext uri="{28A0092B-C50C-407E-A947-70E740481C1C}">
                           <a14:useLocalDpi xmlns:a14="http://schemas.microsoft.com/office/drawing/2010/main" val="0"/>
@@ -569,7 +563,7 @@
     </w:p>
     <w:p>
       <w:pPr>
-        <w:pStyle w:val="Ttulo3"/>
+        <w:pStyle w:val="Cabealho3"/>
         <w:rPr>
           <w:sz w:val="28"/>
           <w:szCs w:val="28"/>
@@ -621,18 +615,27 @@
     <w:p/>
     <w:p>
       <w:pPr>
-        <w:pStyle w:val="Ttulo3"/>
-        <w:rPr>
-          <w:sz w:val="28"/>
-          <w:szCs w:val="28"/>
-        </w:rPr>
-      </w:pPr>
-      <w:r>
-        <w:rPr>
-          <w:sz w:val="28"/>
-          <w:szCs w:val="28"/>
-        </w:rPr>
-        <w:t xml:space="preserve">Online: </w:t>
+        <w:pStyle w:val="Cabealho3"/>
+        <w:rPr>
+          <w:sz w:val="28"/>
+          <w:szCs w:val="28"/>
+        </w:rPr>
+      </w:pPr>
+      <w:proofErr w:type="gramStart"/>
+      <w:r>
+        <w:rPr>
+          <w:sz w:val="28"/>
+          <w:szCs w:val="28"/>
+        </w:rPr>
+        <w:t>Online</w:t>
+      </w:r>
+      <w:proofErr w:type="gramEnd"/>
+      <w:r>
+        <w:rPr>
+          <w:sz w:val="28"/>
+          <w:szCs w:val="28"/>
+        </w:rPr>
+        <w:t xml:space="preserve">: </w:t>
       </w:r>
     </w:p>
     <w:p/>
@@ -646,27 +649,35 @@
     </w:p>
     <w:p>
       <w:r>
-        <w:t>O Online vai ter ainda mais atributos, sendo estes o pais, a fotografia e o email.</w:t>
-      </w:r>
-    </w:p>
-    <w:p/>
-    <w:p/>
-    <w:p/>
-    <w:p/>
-    <w:p/>
-    <w:p/>
-    <w:p>
-      <w:pPr>
-        <w:pStyle w:val="Ttulo3"/>
-        <w:rPr>
-          <w:sz w:val="28"/>
-          <w:szCs w:val="28"/>
-        </w:rPr>
-      </w:pPr>
-    </w:p>
-    <w:p>
-      <w:pPr>
-        <w:pStyle w:val="Ttulo3"/>
+        <w:t xml:space="preserve">O Online vai ter ainda mais atributos, sendo estes o pais, a fotografia e o </w:t>
+      </w:r>
+      <w:proofErr w:type="gramStart"/>
+      <w:r>
+        <w:t>email</w:t>
+      </w:r>
+      <w:proofErr w:type="gramEnd"/>
+      <w:r>
+        <w:t>.</w:t>
+      </w:r>
+    </w:p>
+    <w:p/>
+    <w:p/>
+    <w:p/>
+    <w:p/>
+    <w:p/>
+    <w:p/>
+    <w:p>
+      <w:pPr>
+        <w:pStyle w:val="Cabealho3"/>
+        <w:rPr>
+          <w:sz w:val="28"/>
+          <w:szCs w:val="28"/>
+        </w:rPr>
+      </w:pPr>
+    </w:p>
+    <w:p>
+      <w:pPr>
+        <w:pStyle w:val="Cabealho3"/>
         <w:rPr>
           <w:sz w:val="28"/>
           <w:szCs w:val="28"/>
@@ -675,6 +686,7 @@
       <w:r>
         <w:rPr>
           <w:noProof/>
+          <w:lang w:eastAsia="pt-PT"/>
         </w:rPr>
         <w:drawing>
           <wp:anchor distT="0" distB="0" distL="114300" distR="114300" simplePos="0" relativeHeight="251663360" behindDoc="1" locked="0" layoutInCell="1" allowOverlap="1">
@@ -708,7 +720,7 @@
                     <pic:cNvPicPr/>
                   </pic:nvPicPr>
                   <pic:blipFill>
-                    <a:blip r:embed="rId9">
+                    <a:blip r:embed="rId10">
                       <a:extLst>
                         <a:ext uri="{28A0092B-C50C-407E-A947-70E740481C1C}">
                           <a14:useLocalDpi xmlns:a14="http://schemas.microsoft.com/office/drawing/2010/main" val="0"/>
@@ -743,7 +755,7 @@
     </w:p>
     <w:p>
       <w:pPr>
-        <w:pStyle w:val="Ttulo3"/>
+        <w:pStyle w:val="Cabealho3"/>
         <w:rPr>
           <w:sz w:val="28"/>
           <w:szCs w:val="28"/>
@@ -774,57 +786,65 @@
     </w:p>
     <w:p>
       <w:r>
-        <w:t>O tabuleiro vai ter uma dificuldade, numero de células, flags e numero de bombas.</w:t>
-      </w:r>
-    </w:p>
-    <w:p/>
-    <w:p/>
-    <w:p/>
-    <w:p/>
-    <w:p/>
-    <w:p/>
-    <w:p/>
-    <w:p/>
-    <w:p/>
-    <w:p>
-      <w:pPr>
-        <w:pStyle w:val="Ttulo3"/>
-        <w:rPr>
-          <w:sz w:val="28"/>
-          <w:szCs w:val="28"/>
-        </w:rPr>
-      </w:pPr>
-    </w:p>
-    <w:p>
-      <w:pPr>
-        <w:pStyle w:val="Ttulo3"/>
-        <w:rPr>
-          <w:sz w:val="28"/>
-          <w:szCs w:val="28"/>
-        </w:rPr>
-      </w:pPr>
-    </w:p>
-    <w:p>
-      <w:pPr>
-        <w:pStyle w:val="Ttulo3"/>
-        <w:rPr>
-          <w:sz w:val="28"/>
-          <w:szCs w:val="28"/>
-        </w:rPr>
-      </w:pPr>
-    </w:p>
-    <w:p>
-      <w:pPr>
-        <w:pStyle w:val="Ttulo3"/>
-        <w:rPr>
-          <w:sz w:val="28"/>
-          <w:szCs w:val="28"/>
-        </w:rPr>
-      </w:pPr>
-    </w:p>
-    <w:p>
-      <w:pPr>
-        <w:pStyle w:val="Ttulo3"/>
+        <w:t xml:space="preserve">O tabuleiro vai ter uma dificuldade, </w:t>
+      </w:r>
+      <w:proofErr w:type="gramStart"/>
+      <w:r>
+        <w:t>numero</w:t>
+      </w:r>
+      <w:proofErr w:type="gramEnd"/>
+      <w:r>
+        <w:t xml:space="preserve"> de células, flags e numero de bombas.</w:t>
+      </w:r>
+    </w:p>
+    <w:p/>
+    <w:p/>
+    <w:p/>
+    <w:p/>
+    <w:p/>
+    <w:p/>
+    <w:p/>
+    <w:p/>
+    <w:p/>
+    <w:p>
+      <w:pPr>
+        <w:pStyle w:val="Cabealho3"/>
+        <w:rPr>
+          <w:sz w:val="28"/>
+          <w:szCs w:val="28"/>
+        </w:rPr>
+      </w:pPr>
+    </w:p>
+    <w:p>
+      <w:pPr>
+        <w:pStyle w:val="Cabealho3"/>
+        <w:rPr>
+          <w:sz w:val="28"/>
+          <w:szCs w:val="28"/>
+        </w:rPr>
+      </w:pPr>
+    </w:p>
+    <w:p>
+      <w:pPr>
+        <w:pStyle w:val="Cabealho3"/>
+        <w:rPr>
+          <w:sz w:val="28"/>
+          <w:szCs w:val="28"/>
+        </w:rPr>
+      </w:pPr>
+    </w:p>
+    <w:p>
+      <w:pPr>
+        <w:pStyle w:val="Cabealho3"/>
+        <w:rPr>
+          <w:sz w:val="28"/>
+          <w:szCs w:val="28"/>
+        </w:rPr>
+      </w:pPr>
+    </w:p>
+    <w:p>
+      <w:pPr>
+        <w:pStyle w:val="Cabealho3"/>
         <w:rPr>
           <w:sz w:val="28"/>
           <w:szCs w:val="28"/>
@@ -835,6 +855,7 @@
           <w:noProof/>
           <w:sz w:val="28"/>
           <w:szCs w:val="28"/>
+          <w:lang w:eastAsia="pt-PT"/>
         </w:rPr>
         <w:drawing>
           <wp:anchor distT="0" distB="0" distL="114300" distR="114300" simplePos="0" relativeHeight="251664384" behindDoc="1" locked="0" layoutInCell="1" allowOverlap="1">
@@ -868,7 +889,7 @@
                     <pic:cNvPicPr/>
                   </pic:nvPicPr>
                   <pic:blipFill>
-                    <a:blip r:embed="rId10">
+                    <a:blip r:embed="rId11">
                       <a:extLst>
                         <a:ext uri="{28A0092B-C50C-407E-A947-70E740481C1C}">
                           <a14:useLocalDpi xmlns:a14="http://schemas.microsoft.com/office/drawing/2010/main" val="0"/>
@@ -907,8 +928,6 @@
         </w:rPr>
         <w:t>Célula</w:t>
       </w:r>
-      <w:bookmarkStart w:id="0" w:name="_GoBack"/>
-      <w:bookmarkEnd w:id="0"/>
       <w:r>
         <w:rPr>
           <w:sz w:val="28"/>
@@ -953,7 +972,7 @@
 </file>
 
 <file path=word/endnotes.xml><?xml version="1.0" encoding="utf-8"?>
-<w:endnotes xmlns:wpc="http://schemas.microsoft.com/office/word/2010/wordprocessingCanvas" xmlns:cx="http://schemas.microsoft.com/office/drawing/2014/chartex" xmlns:cx1="http://schemas.microsoft.com/office/drawing/2015/9/8/chartex" xmlns:cx2="http://schemas.microsoft.com/office/drawing/2015/10/21/chartex" xmlns:cx3="http://schemas.microsoft.com/office/drawing/2016/5/9/chartex" xmlns:cx4="http://schemas.microsoft.com/office/drawing/2016/5/10/chartex" xmlns:cx5="http://schemas.microsoft.com/office/drawing/2016/5/11/chartex" xmlns:cx6="http://schemas.microsoft.com/office/drawing/2016/5/12/chartex" xmlns:cx7="http://schemas.microsoft.com/office/drawing/2016/5/13/chartex" xmlns:cx8="http://schemas.microsoft.com/office/drawing/2016/5/14/chartex" xmlns:mc="http://schemas.openxmlformats.org/markup-compatibility/2006" xmlns:aink="http://schemas.microsoft.com/office/drawing/2016/ink" xmlns:am3d="http://schemas.microsoft.com/office/drawing/2017/model3d" xmlns:o="urn:schemas-microsoft-com:office:office" xmlns:r="http://schemas.openxmlformats.org/officeDocument/2006/relationships" xmlns:m="http://schemas.openxmlformats.org/officeDocument/2006/math" xmlns:v="urn:schemas-microsoft-com:vml" xmlns:wp14="http://schemas.microsoft.com/office/word/2010/wordprocessingDrawing" xmlns:wp="http://schemas.openxmlformats.org/drawingml/2006/wordprocessingDrawing" xmlns:w10="urn:schemas-microsoft-com:office:word" xmlns:w="http://schemas.openxmlformats.org/wordprocessingml/2006/main" xmlns:w14="http://schemas.microsoft.com/office/word/2010/wordml" xmlns:w15="http://schemas.microsoft.com/office/word/2012/wordml" xmlns:w16cid="http://schemas.microsoft.com/office/word/2016/wordml/cid" xmlns:w16se="http://schemas.microsoft.com/office/word/2015/wordml/symex" xmlns:wpg="http://schemas.microsoft.com/office/word/2010/wordprocessingGroup" xmlns:wpi="http://schemas.microsoft.com/office/word/2010/wordprocessingInk" xmlns:wne="http://schemas.microsoft.com/office/word/2006/wordml" xmlns:wps="http://schemas.microsoft.com/office/word/2010/wordprocessingShape" mc:Ignorable="w14 w15 w16se w16cid wp14">
+<w:endnotes xmlns:wpc="http://schemas.microsoft.com/office/word/2010/wordprocessingCanvas" xmlns:mc="http://schemas.openxmlformats.org/markup-compatibility/2006" xmlns:o="urn:schemas-microsoft-com:office:office" xmlns:r="http://schemas.openxmlformats.org/officeDocument/2006/relationships" xmlns:m="http://schemas.openxmlformats.org/officeDocument/2006/math" xmlns:v="urn:schemas-microsoft-com:vml" xmlns:wp14="http://schemas.microsoft.com/office/word/2010/wordprocessingDrawing" xmlns:wp="http://schemas.openxmlformats.org/drawingml/2006/wordprocessingDrawing" xmlns:w10="urn:schemas-microsoft-com:office:word" xmlns:w="http://schemas.openxmlformats.org/wordprocessingml/2006/main" xmlns:w14="http://schemas.microsoft.com/office/word/2010/wordml" xmlns:wpg="http://schemas.microsoft.com/office/word/2010/wordprocessingGroup" xmlns:wpi="http://schemas.microsoft.com/office/word/2010/wordprocessingInk" xmlns:wne="http://schemas.microsoft.com/office/word/2006/wordml" xmlns:wps="http://schemas.microsoft.com/office/word/2010/wordprocessingShape" mc:Ignorable="w14 wp14">
   <w:endnote w:type="separator" w:id="-1">
     <w:p>
       <w:pPr>
@@ -978,7 +997,7 @@
 </file>
 
 <file path=word/footnotes.xml><?xml version="1.0" encoding="utf-8"?>
-<w:footnotes xmlns:wpc="http://schemas.microsoft.com/office/word/2010/wordprocessingCanvas" xmlns:cx="http://schemas.microsoft.com/office/drawing/2014/chartex" xmlns:cx1="http://schemas.microsoft.com/office/drawing/2015/9/8/chartex" xmlns:cx2="http://schemas.microsoft.com/office/drawing/2015/10/21/chartex" xmlns:cx3="http://schemas.microsoft.com/office/drawing/2016/5/9/chartex" xmlns:cx4="http://schemas.microsoft.com/office/drawing/2016/5/10/chartex" xmlns:cx5="http://schemas.microsoft.com/office/drawing/2016/5/11/chartex" xmlns:cx6="http://schemas.microsoft.com/office/drawing/2016/5/12/chartex" xmlns:cx7="http://schemas.microsoft.com/office/drawing/2016/5/13/chartex" xmlns:cx8="http://schemas.microsoft.com/office/drawing/2016/5/14/chartex" xmlns:mc="http://schemas.openxmlformats.org/markup-compatibility/2006" xmlns:aink="http://schemas.microsoft.com/office/drawing/2016/ink" xmlns:am3d="http://schemas.microsoft.com/office/drawing/2017/model3d" xmlns:o="urn:schemas-microsoft-com:office:office" xmlns:r="http://schemas.openxmlformats.org/officeDocument/2006/relationships" xmlns:m="http://schemas.openxmlformats.org/officeDocument/2006/math" xmlns:v="urn:schemas-microsoft-com:vml" xmlns:wp14="http://schemas.microsoft.com/office/word/2010/wordprocessingDrawing" xmlns:wp="http://schemas.openxmlformats.org/drawingml/2006/wordprocessingDrawing" xmlns:w10="urn:schemas-microsoft-com:office:word" xmlns:w="http://schemas.openxmlformats.org/wordprocessingml/2006/main" xmlns:w14="http://schemas.microsoft.com/office/word/2010/wordml" xmlns:w15="http://schemas.microsoft.com/office/word/2012/wordml" xmlns:w16cid="http://schemas.microsoft.com/office/word/2016/wordml/cid" xmlns:w16se="http://schemas.microsoft.com/office/word/2015/wordml/symex" xmlns:wpg="http://schemas.microsoft.com/office/word/2010/wordprocessingGroup" xmlns:wpi="http://schemas.microsoft.com/office/word/2010/wordprocessingInk" xmlns:wne="http://schemas.microsoft.com/office/word/2006/wordml" xmlns:wps="http://schemas.microsoft.com/office/word/2010/wordprocessingShape" mc:Ignorable="w14 w15 w16se w16cid wp14">
+<w:footnotes xmlns:wpc="http://schemas.microsoft.com/office/word/2010/wordprocessingCanvas" xmlns:mc="http://schemas.openxmlformats.org/markup-compatibility/2006" xmlns:o="urn:schemas-microsoft-com:office:office" xmlns:r="http://schemas.openxmlformats.org/officeDocument/2006/relationships" xmlns:m="http://schemas.openxmlformats.org/officeDocument/2006/math" xmlns:v="urn:schemas-microsoft-com:vml" xmlns:wp14="http://schemas.microsoft.com/office/word/2010/wordprocessingDrawing" xmlns:wp="http://schemas.openxmlformats.org/drawingml/2006/wordprocessingDrawing" xmlns:w10="urn:schemas-microsoft-com:office:word" xmlns:w="http://schemas.openxmlformats.org/wordprocessingml/2006/main" xmlns:w14="http://schemas.microsoft.com/office/word/2010/wordml" xmlns:wpg="http://schemas.microsoft.com/office/word/2010/wordprocessingGroup" xmlns:wpi="http://schemas.microsoft.com/office/word/2010/wordprocessingInk" xmlns:wne="http://schemas.microsoft.com/office/word/2006/wordml" xmlns:wps="http://schemas.microsoft.com/office/word/2010/wordprocessingShape" mc:Ignorable="w14 wp14">
   <w:footnote w:type="separator" w:id="-1">
     <w:p>
       <w:pPr>
@@ -1003,7 +1022,7 @@
 </file>
 
 <file path=word/styles.xml><?xml version="1.0" encoding="utf-8"?>
-<w:styles xmlns:mc="http://schemas.openxmlformats.org/markup-compatibility/2006" xmlns:r="http://schemas.openxmlformats.org/officeDocument/2006/relationships" xmlns:w="http://schemas.openxmlformats.org/wordprocessingml/2006/main" xmlns:w14="http://schemas.microsoft.com/office/word/2010/wordml" xmlns:w15="http://schemas.microsoft.com/office/word/2012/wordml" xmlns:w16cid="http://schemas.microsoft.com/office/word/2016/wordml/cid" xmlns:w16se="http://schemas.microsoft.com/office/word/2015/wordml/symex" mc:Ignorable="w14 w15 w16se w16cid">
+<w:styles xmlns:mc="http://schemas.openxmlformats.org/markup-compatibility/2006" xmlns:r="http://schemas.openxmlformats.org/officeDocument/2006/relationships" xmlns:w="http://schemas.openxmlformats.org/wordprocessingml/2006/main" xmlns:w14="http://schemas.microsoft.com/office/word/2010/wordml" mc:Ignorable="w14">
   <w:docDefaults>
     <w:rPrDefault>
       <w:rPr>
@@ -1019,394 +1038,154 @@
       </w:pPr>
     </w:pPrDefault>
   </w:docDefaults>
-  <w:latentStyles w:defLockedState="0" w:defUIPriority="99" w:defSemiHidden="0" w:defUnhideWhenUsed="0" w:defQFormat="0" w:count="377">
-    <w:lsdException w:name="Normal" w:uiPriority="0" w:qFormat="1"/>
-    <w:lsdException w:name="heading 1" w:uiPriority="9" w:qFormat="1"/>
-    <w:lsdException w:name="heading 2" w:semiHidden="1" w:uiPriority="9" w:unhideWhenUsed="1" w:qFormat="1"/>
-    <w:lsdException w:name="heading 3" w:semiHidden="1" w:uiPriority="9" w:unhideWhenUsed="1" w:qFormat="1"/>
-    <w:lsdException w:name="heading 4" w:semiHidden="1" w:uiPriority="9" w:unhideWhenUsed="1" w:qFormat="1"/>
-    <w:lsdException w:name="heading 5" w:semiHidden="1" w:uiPriority="9" w:unhideWhenUsed="1" w:qFormat="1"/>
-    <w:lsdException w:name="heading 6" w:semiHidden="1" w:uiPriority="9" w:unhideWhenUsed="1" w:qFormat="1"/>
-    <w:lsdException w:name="heading 7" w:semiHidden="1" w:uiPriority="9" w:unhideWhenUsed="1" w:qFormat="1"/>
-    <w:lsdException w:name="heading 8" w:semiHidden="1" w:uiPriority="9" w:unhideWhenUsed="1" w:qFormat="1"/>
-    <w:lsdException w:name="heading 9" w:semiHidden="1" w:uiPriority="9" w:unhideWhenUsed="1" w:qFormat="1"/>
-    <w:lsdException w:name="index 1" w:semiHidden="1" w:unhideWhenUsed="1"/>
-    <w:lsdException w:name="index 2" w:semiHidden="1" w:unhideWhenUsed="1"/>
-    <w:lsdException w:name="index 3" w:semiHidden="1" w:unhideWhenUsed="1"/>
-    <w:lsdException w:name="index 4" w:semiHidden="1" w:unhideWhenUsed="1"/>
-    <w:lsdException w:name="index 5" w:semiHidden="1" w:unhideWhenUsed="1"/>
-    <w:lsdException w:name="index 6" w:semiHidden="1" w:unhideWhenUsed="1"/>
-    <w:lsdException w:name="index 7" w:semiHidden="1" w:unhideWhenUsed="1"/>
-    <w:lsdException w:name="index 8" w:semiHidden="1" w:unhideWhenUsed="1"/>
-    <w:lsdException w:name="index 9" w:semiHidden="1" w:unhideWhenUsed="1"/>
-    <w:lsdException w:name="toc 1" w:semiHidden="1" w:uiPriority="39" w:unhideWhenUsed="1"/>
-    <w:lsdException w:name="toc 2" w:semiHidden="1" w:uiPriority="39" w:unhideWhenUsed="1"/>
-    <w:lsdException w:name="toc 3" w:semiHidden="1" w:uiPriority="39" w:unhideWhenUsed="1"/>
-    <w:lsdException w:name="toc 4" w:semiHidden="1" w:uiPriority="39" w:unhideWhenUsed="1"/>
-    <w:lsdException w:name="toc 5" w:semiHidden="1" w:uiPriority="39" w:unhideWhenUsed="1"/>
-    <w:lsdException w:name="toc 6" w:semiHidden="1" w:uiPriority="39" w:unhideWhenUsed="1"/>
-    <w:lsdException w:name="toc 7" w:semiHidden="1" w:uiPriority="39" w:unhideWhenUsed="1"/>
-    <w:lsdException w:name="toc 8" w:semiHidden="1" w:uiPriority="39" w:unhideWhenUsed="1"/>
-    <w:lsdException w:name="toc 9" w:semiHidden="1" w:uiPriority="39" w:unhideWhenUsed="1"/>
-    <w:lsdException w:name="Normal Indent" w:semiHidden="1" w:unhideWhenUsed="1"/>
-    <w:lsdException w:name="footnote text" w:semiHidden="1" w:unhideWhenUsed="1"/>
-    <w:lsdException w:name="annotation text" w:semiHidden="1" w:unhideWhenUsed="1"/>
-    <w:lsdException w:name="header" w:semiHidden="1" w:unhideWhenUsed="1"/>
-    <w:lsdException w:name="footer" w:semiHidden="1" w:unhideWhenUsed="1"/>
-    <w:lsdException w:name="index heading" w:semiHidden="1" w:unhideWhenUsed="1"/>
-    <w:lsdException w:name="caption" w:semiHidden="1" w:uiPriority="35" w:unhideWhenUsed="1" w:qFormat="1"/>
-    <w:lsdException w:name="table of figures" w:semiHidden="1" w:unhideWhenUsed="1"/>
-    <w:lsdException w:name="envelope address" w:semiHidden="1" w:unhideWhenUsed="1"/>
-    <w:lsdException w:name="envelope return" w:semiHidden="1" w:unhideWhenUsed="1"/>
-    <w:lsdException w:name="footnote reference" w:semiHidden="1" w:unhideWhenUsed="1"/>
-    <w:lsdException w:name="annotation reference" w:semiHidden="1" w:unhideWhenUsed="1"/>
-    <w:lsdException w:name="line number" w:semiHidden="1" w:unhideWhenUsed="1"/>
-    <w:lsdException w:name="page number" w:semiHidden="1" w:unhideWhenUsed="1"/>
-    <w:lsdException w:name="endnote reference" w:semiHidden="1" w:unhideWhenUsed="1"/>
-    <w:lsdException w:name="endnote text" w:semiHidden="1" w:unhideWhenUsed="1"/>
-    <w:lsdException w:name="table of authorities" w:semiHidden="1" w:unhideWhenUsed="1"/>
-    <w:lsdException w:name="macro" w:semiHidden="1" w:unhideWhenUsed="1"/>
-    <w:lsdException w:name="toa heading" w:semiHidden="1" w:unhideWhenUsed="1"/>
-    <w:lsdException w:name="List" w:semiHidden="1" w:unhideWhenUsed="1"/>
-    <w:lsdException w:name="List Bullet" w:semiHidden="1" w:unhideWhenUsed="1"/>
-    <w:lsdException w:name="List Number" w:semiHidden="1" w:unhideWhenUsed="1"/>
-    <w:lsdException w:name="List 2" w:semiHidden="1" w:unhideWhenUsed="1"/>
-    <w:lsdException w:name="List 3" w:semiHidden="1" w:unhideWhenUsed="1"/>
-    <w:lsdException w:name="List 4" w:semiHidden="1" w:unhideWhenUsed="1"/>
-    <w:lsdException w:name="List 5" w:semiHidden="1" w:unhideWhenUsed="1"/>
-    <w:lsdException w:name="List Bullet 2" w:semiHidden="1" w:unhideWhenUsed="1"/>
-    <w:lsdException w:name="List Bullet 3" w:semiHidden="1" w:unhideWhenUsed="1"/>
-    <w:lsdException w:name="List Bullet 4" w:semiHidden="1" w:unhideWhenUsed="1"/>
-    <w:lsdException w:name="List Bullet 5" w:semiHidden="1" w:unhideWhenUsed="1"/>
-    <w:lsdException w:name="List Number 2" w:semiHidden="1" w:unhideWhenUsed="1"/>
-    <w:lsdException w:name="List Number 3" w:semiHidden="1" w:unhideWhenUsed="1"/>
-    <w:lsdException w:name="List Number 4" w:semiHidden="1" w:unhideWhenUsed="1"/>
-    <w:lsdException w:name="List Number 5" w:semiHidden="1" w:unhideWhenUsed="1"/>
-    <w:lsdException w:name="Title" w:uiPriority="10" w:qFormat="1"/>
-    <w:lsdException w:name="Closing" w:semiHidden="1" w:unhideWhenUsed="1"/>
-    <w:lsdException w:name="Signature" w:semiHidden="1" w:unhideWhenUsed="1"/>
-    <w:lsdException w:name="Default Paragraph Font" w:semiHidden="1" w:uiPriority="1" w:unhideWhenUsed="1"/>
-    <w:lsdException w:name="Body Text" w:semiHidden="1" w:unhideWhenUsed="1"/>
-    <w:lsdException w:name="Body Text Indent" w:semiHidden="1" w:unhideWhenUsed="1"/>
-    <w:lsdException w:name="List Continue" w:semiHidden="1" w:unhideWhenUsed="1"/>
-    <w:lsdException w:name="List Continue 2" w:semiHidden="1" w:unhideWhenUsed="1"/>
-    <w:lsdException w:name="List Continue 3" w:semiHidden="1" w:unhideWhenUsed="1"/>
-    <w:lsdException w:name="List Continue 4" w:semiHidden="1" w:unhideWhenUsed="1"/>
-    <w:lsdException w:name="List Continue 5" w:semiHidden="1" w:unhideWhenUsed="1"/>
-    <w:lsdException w:name="Message Header" w:semiHidden="1" w:unhideWhenUsed="1"/>
-    <w:lsdException w:name="Subtitle" w:uiPriority="11" w:qFormat="1"/>
-    <w:lsdException w:name="Salutation" w:semiHidden="1" w:unhideWhenUsed="1"/>
-    <w:lsdException w:name="Date" w:semiHidden="1" w:unhideWhenUsed="1"/>
-    <w:lsdException w:name="Body Text First Indent" w:semiHidden="1" w:unhideWhenUsed="1"/>
-    <w:lsdException w:name="Body Text First Indent 2" w:semiHidden="1" w:unhideWhenUsed="1"/>
-    <w:lsdException w:name="Note Heading" w:semiHidden="1" w:unhideWhenUsed="1"/>
-    <w:lsdException w:name="Body Text 2" w:semiHidden="1" w:unhideWhenUsed="1"/>
-    <w:lsdException w:name="Body Text 3" w:semiHidden="1" w:unhideWhenUsed="1"/>
-    <w:lsdException w:name="Body Text Indent 2" w:semiHidden="1" w:unhideWhenUsed="1"/>
-    <w:lsdException w:name="Body Text Indent 3" w:semiHidden="1" w:unhideWhenUsed="1"/>
-    <w:lsdException w:name="Block Text" w:semiHidden="1" w:unhideWhenUsed="1"/>
-    <w:lsdException w:name="Hyperlink" w:semiHidden="1" w:unhideWhenUsed="1"/>
-    <w:lsdException w:name="FollowedHyperlink" w:semiHidden="1" w:unhideWhenUsed="1"/>
-    <w:lsdException w:name="Strong" w:uiPriority="22" w:qFormat="1"/>
-    <w:lsdException w:name="Emphasis" w:uiPriority="20" w:qFormat="1"/>
-    <w:lsdException w:name="Document Map" w:semiHidden="1" w:unhideWhenUsed="1"/>
-    <w:lsdException w:name="Plain Text" w:semiHidden="1" w:unhideWhenUsed="1"/>
-    <w:lsdException w:name="E-mail Signature" w:semiHidden="1" w:unhideWhenUsed="1"/>
-    <w:lsdException w:name="HTML Top of Form" w:semiHidden="1" w:unhideWhenUsed="1"/>
-    <w:lsdException w:name="HTML Bottom of Form" w:semiHidden="1" w:unhideWhenUsed="1"/>
-    <w:lsdException w:name="Normal (Web)" w:semiHidden="1" w:unhideWhenUsed="1"/>
-    <w:lsdException w:name="HTML Acronym" w:semiHidden="1" w:unhideWhenUsed="1"/>
-    <w:lsdException w:name="HTML Address" w:semiHidden="1" w:unhideWhenUsed="1"/>
-    <w:lsdException w:name="HTML Cite" w:semiHidden="1" w:unhideWhenUsed="1"/>
-    <w:lsdException w:name="HTML Code" w:semiHidden="1" w:unhideWhenUsed="1"/>
-    <w:lsdException w:name="HTML Definition" w:semiHidden="1" w:unhideWhenUsed="1"/>
-    <w:lsdException w:name="HTML Keyboard" w:semiHidden="1" w:unhideWhenUsed="1"/>
-    <w:lsdException w:name="HTML Preformatted" w:semiHidden="1" w:unhideWhenUsed="1"/>
-    <w:lsdException w:name="HTML Sample" w:semiHidden="1" w:unhideWhenUsed="1"/>
-    <w:lsdException w:name="HTML Typewriter" w:semiHidden="1" w:unhideWhenUsed="1"/>
-    <w:lsdException w:name="HTML Variable" w:semiHidden="1" w:unhideWhenUsed="1"/>
-    <w:lsdException w:name="Normal Table" w:semiHidden="1" w:unhideWhenUsed="1"/>
-    <w:lsdException w:name="annotation subject" w:semiHidden="1" w:unhideWhenUsed="1"/>
-    <w:lsdException w:name="No List" w:semiHidden="1" w:unhideWhenUsed="1"/>
-    <w:lsdException w:name="Outline List 1" w:semiHidden="1" w:unhideWhenUsed="1"/>
-    <w:lsdException w:name="Outline List 2" w:semiHidden="1" w:unhideWhenUsed="1"/>
-    <w:lsdException w:name="Outline List 3" w:semiHidden="1" w:unhideWhenUsed="1"/>
-    <w:lsdException w:name="Table Simple 1" w:semiHidden="1" w:unhideWhenUsed="1"/>
-    <w:lsdException w:name="Table Simple 2" w:semiHidden="1" w:unhideWhenUsed="1"/>
-    <w:lsdException w:name="Table Simple 3" w:semiHidden="1" w:unhideWhenUsed="1"/>
-    <w:lsdException w:name="Table Classic 1" w:semiHidden="1" w:unhideWhenUsed="1"/>
-    <w:lsdException w:name="Table Classic 2" w:semiHidden="1" w:unhideWhenUsed="1"/>
-    <w:lsdException w:name="Table Classic 3" w:semiHidden="1" w:unhideWhenUsed="1"/>
-    <w:lsdException w:name="Table Classic 4" w:semiHidden="1" w:unhideWhenUsed="1"/>
-    <w:lsdException w:name="Table Colorful 1" w:semiHidden="1" w:unhideWhenUsed="1"/>
-    <w:lsdException w:name="Table Colorful 2" w:semiHidden="1" w:unhideWhenUsed="1"/>
-    <w:lsdException w:name="Table Colorful 3" w:semiHidden="1" w:unhideWhenUsed="1"/>
-    <w:lsdException w:name="Table Columns 1" w:semiHidden="1" w:unhideWhenUsed="1"/>
-    <w:lsdException w:name="Table Columns 2" w:semiHidden="1" w:unhideWhenUsed="1"/>
-    <w:lsdException w:name="Table Columns 3" w:semiHidden="1" w:unhideWhenUsed="1"/>
-    <w:lsdException w:name="Table Columns 4" w:semiHidden="1" w:unhideWhenUsed="1"/>
-    <w:lsdException w:name="Table Columns 5" w:semiHidden="1" w:unhideWhenUsed="1"/>
-    <w:lsdException w:name="Table Grid 1" w:semiHidden="1" w:unhideWhenUsed="1"/>
-    <w:lsdException w:name="Table Grid 2" w:semiHidden="1" w:unhideWhenUsed="1"/>
-    <w:lsdException w:name="Table Grid 3" w:semiHidden="1" w:unhideWhenUsed="1"/>
-    <w:lsdException w:name="Table Grid 4" w:semiHidden="1" w:unhideWhenUsed="1"/>
-    <w:lsdException w:name="Table Grid 5" w:semiHidden="1" w:unhideWhenUsed="1"/>
-    <w:lsdException w:name="Table Grid 6" w:semiHidden="1" w:unhideWhenUsed="1"/>
-    <w:lsdException w:name="Table Grid 7" w:semiHidden="1" w:unhideWhenUsed="1"/>
-    <w:lsdException w:name="Table Grid 8" w:semiHidden="1" w:unhideWhenUsed="1"/>
-    <w:lsdException w:name="Table List 1" w:semiHidden="1" w:unhideWhenUsed="1"/>
-    <w:lsdException w:name="Table List 2" w:semiHidden="1" w:unhideWhenUsed="1"/>
-    <w:lsdException w:name="Table List 3" w:semiHidden="1" w:unhideWhenUsed="1"/>
-    <w:lsdException w:name="Table List 4" w:semiHidden="1" w:unhideWhenUsed="1"/>
-    <w:lsdException w:name="Table List 5" w:semiHidden="1" w:unhideWhenUsed="1"/>
-    <w:lsdException w:name="Table List 6" w:semiHidden="1" w:unhideWhenUsed="1"/>
-    <w:lsdException w:name="Table List 7" w:semiHidden="1" w:unhideWhenUsed="1"/>
-    <w:lsdException w:name="Table List 8" w:semiHidden="1" w:unhideWhenUsed="1"/>
-    <w:lsdException w:name="Table 3D effects 1" w:semiHidden="1" w:unhideWhenUsed="1"/>
-    <w:lsdException w:name="Table 3D effects 2" w:semiHidden="1" w:unhideWhenUsed="1"/>
-    <w:lsdException w:name="Table 3D effects 3" w:semiHidden="1" w:unhideWhenUsed="1"/>
-    <w:lsdException w:name="Table Contemporary" w:semiHidden="1" w:unhideWhenUsed="1"/>
-    <w:lsdException w:name="Table Elegant" w:semiHidden="1" w:unhideWhenUsed="1"/>
-    <w:lsdException w:name="Table Professional" w:semiHidden="1" w:unhideWhenUsed="1"/>
-    <w:lsdException w:name="Table Subtle 1" w:semiHidden="1" w:unhideWhenUsed="1"/>
-    <w:lsdException w:name="Table Subtle 2" w:semiHidden="1" w:unhideWhenUsed="1"/>
-    <w:lsdException w:name="Table Web 1" w:semiHidden="1" w:unhideWhenUsed="1"/>
-    <w:lsdException w:name="Table Web 2" w:semiHidden="1" w:unhideWhenUsed="1"/>
-    <w:lsdException w:name="Table Web 3" w:semiHidden="1" w:unhideWhenUsed="1"/>
-    <w:lsdException w:name="Balloon Text" w:semiHidden="1" w:unhideWhenUsed="1"/>
-    <w:lsdException w:name="Table Grid" w:uiPriority="39"/>
-    <w:lsdException w:name="Table Theme" w:semiHidden="1" w:unhideWhenUsed="1"/>
-    <w:lsdException w:name="Placeholder Text" w:semiHidden="1"/>
-    <w:lsdException w:name="No Spacing" w:uiPriority="1" w:qFormat="1"/>
-    <w:lsdException w:name="Light Shading" w:uiPriority="60"/>
-    <w:lsdException w:name="Light List" w:uiPriority="61"/>
-    <w:lsdException w:name="Light Grid" w:uiPriority="62"/>
-    <w:lsdException w:name="Medium Shading 1" w:uiPriority="63"/>
-    <w:lsdException w:name="Medium Shading 2" w:uiPriority="64"/>
-    <w:lsdException w:name="Medium List 1" w:uiPriority="65"/>
-    <w:lsdException w:name="Medium List 2" w:uiPriority="66"/>
-    <w:lsdException w:name="Medium Grid 1" w:uiPriority="67"/>
-    <w:lsdException w:name="Medium Grid 2" w:uiPriority="68"/>
-    <w:lsdException w:name="Medium Grid 3" w:uiPriority="69"/>
-    <w:lsdException w:name="Dark List" w:uiPriority="70"/>
-    <w:lsdException w:name="Colorful Shading" w:uiPriority="71"/>
-    <w:lsdException w:name="Colorful List" w:uiPriority="72"/>
-    <w:lsdException w:name="Colorful Grid" w:uiPriority="73"/>
-    <w:lsdException w:name="Light Shading Accent 1" w:uiPriority="60"/>
-    <w:lsdException w:name="Light List Accent 1" w:uiPriority="61"/>
-    <w:lsdException w:name="Light Grid Accent 1" w:uiPriority="62"/>
-    <w:lsdException w:name="Medium Shading 1 Accent 1" w:uiPriority="63"/>
-    <w:lsdException w:name="Medium Shading 2 Accent 1" w:uiPriority="64"/>
-    <w:lsdException w:name="Medium List 1 Accent 1" w:uiPriority="65"/>
-    <w:lsdException w:name="Revision" w:semiHidden="1"/>
-    <w:lsdException w:name="List Paragraph" w:uiPriority="34" w:qFormat="1"/>
-    <w:lsdException w:name="Quote" w:uiPriority="29" w:qFormat="1"/>
-    <w:lsdException w:name="Intense Quote" w:uiPriority="30" w:qFormat="1"/>
-    <w:lsdException w:name="Medium List 2 Accent 1" w:uiPriority="66"/>
-    <w:lsdException w:name="Medium Grid 1 Accent 1" w:uiPriority="67"/>
-    <w:lsdException w:name="Medium Grid 2 Accent 1" w:uiPriority="68"/>
-    <w:lsdException w:name="Medium Grid 3 Accent 1" w:uiPriority="69"/>
-    <w:lsdException w:name="Dark List Accent 1" w:uiPriority="70"/>
-    <w:lsdException w:name="Colorful Shading Accent 1" w:uiPriority="71"/>
-    <w:lsdException w:name="Colorful List Accent 1" w:uiPriority="72"/>
-    <w:lsdException w:name="Colorful Grid Accent 1" w:uiPriority="73"/>
-    <w:lsdException w:name="Light Shading Accent 2" w:uiPriority="60"/>
-    <w:lsdException w:name="Light List Accent 2" w:uiPriority="61"/>
-    <w:lsdException w:name="Light Grid Accent 2" w:uiPriority="62"/>
-    <w:lsdException w:name="Medium Shading 1 Accent 2" w:uiPriority="63"/>
-    <w:lsdException w:name="Medium Shading 2 Accent 2" w:uiPriority="64"/>
-    <w:lsdException w:name="Medium List 1 Accent 2" w:uiPriority="65"/>
-    <w:lsdException w:name="Medium List 2 Accent 2" w:uiPriority="66"/>
-    <w:lsdException w:name="Medium Grid 1 Accent 2" w:uiPriority="67"/>
-    <w:lsdException w:name="Medium Grid 2 Accent 2" w:uiPriority="68"/>
-    <w:lsdException w:name="Medium Grid 3 Accent 2" w:uiPriority="69"/>
-    <w:lsdException w:name="Dark List Accent 2" w:uiPriority="70"/>
-    <w:lsdException w:name="Colorful Shading Accent 2" w:uiPriority="71"/>
-    <w:lsdException w:name="Colorful List Accent 2" w:uiPriority="72"/>
-    <w:lsdException w:name="Colorful Grid Accent 2" w:uiPriority="73"/>
-    <w:lsdException w:name="Light Shading Accent 3" w:uiPriority="60"/>
-    <w:lsdException w:name="Light List Accent 3" w:uiPriority="61"/>
-    <w:lsdException w:name="Light Grid Accent 3" w:uiPriority="62"/>
-    <w:lsdException w:name="Medium Shading 1 Accent 3" w:uiPriority="63"/>
-    <w:lsdException w:name="Medium Shading 2 Accent 3" w:uiPriority="64"/>
-    <w:lsdException w:name="Medium List 1 Accent 3" w:uiPriority="65"/>
-    <w:lsdException w:name="Medium List 2 Accent 3" w:uiPriority="66"/>
-    <w:lsdException w:name="Medium Grid 1 Accent 3" w:uiPriority="67"/>
-    <w:lsdException w:name="Medium Grid 2 Accent 3" w:uiPriority="68"/>
-    <w:lsdException w:name="Medium Grid 3 Accent 3" w:uiPriority="69"/>
-    <w:lsdException w:name="Dark List Accent 3" w:uiPriority="70"/>
-    <w:lsdException w:name="Colorful Shading Accent 3" w:uiPriority="71"/>
-    <w:lsdException w:name="Colorful List Accent 3" w:uiPriority="72"/>
-    <w:lsdException w:name="Colorful Grid Accent 3" w:uiPriority="73"/>
-    <w:lsdException w:name="Light Shading Accent 4" w:uiPriority="60"/>
-    <w:lsdException w:name="Light List Accent 4" w:uiPriority="61"/>
-    <w:lsdException w:name="Light Grid Accent 4" w:uiPriority="62"/>
-    <w:lsdException w:name="Medium Shading 1 Accent 4" w:uiPriority="63"/>
-    <w:lsdException w:name="Medium Shading 2 Accent 4" w:uiPriority="64"/>
-    <w:lsdException w:name="Medium List 1 Accent 4" w:uiPriority="65"/>
-    <w:lsdException w:name="Medium List 2 Accent 4" w:uiPriority="66"/>
-    <w:lsdException w:name="Medium Grid 1 Accent 4" w:uiPriority="67"/>
-    <w:lsdException w:name="Medium Grid 2 Accent 4" w:uiPriority="68"/>
-    <w:lsdException w:name="Medium Grid 3 Accent 4" w:uiPriority="69"/>
-    <w:lsdException w:name="Dark List Accent 4" w:uiPriority="70"/>
-    <w:lsdException w:name="Colorful Shading Accent 4" w:uiPriority="71"/>
-    <w:lsdException w:name="Colorful List Accent 4" w:uiPriority="72"/>
-    <w:lsdException w:name="Colorful Grid Accent 4" w:uiPriority="73"/>
-    <w:lsdException w:name="Light Shading Accent 5" w:uiPriority="60"/>
-    <w:lsdException w:name="Light List Accent 5" w:uiPriority="61"/>
-    <w:lsdException w:name="Light Grid Accent 5" w:uiPriority="62"/>
-    <w:lsdException w:name="Medium Shading 1 Accent 5" w:uiPriority="63"/>
-    <w:lsdException w:name="Medium Shading 2 Accent 5" w:uiPriority="64"/>
-    <w:lsdException w:name="Medium List 1 Accent 5" w:uiPriority="65"/>
-    <w:lsdException w:name="Medium List 2 Accent 5" w:uiPriority="66"/>
-    <w:lsdException w:name="Medium Grid 1 Accent 5" w:uiPriority="67"/>
-    <w:lsdException w:name="Medium Grid 2 Accent 5" w:uiPriority="68"/>
-    <w:lsdException w:name="Medium Grid 3 Accent 5" w:uiPriority="69"/>
-    <w:lsdException w:name="Dark List Accent 5" w:uiPriority="70"/>
-    <w:lsdException w:name="Colorful Shading Accent 5" w:uiPriority="71"/>
-    <w:lsdException w:name="Colorful List Accent 5" w:uiPriority="72"/>
-    <w:lsdException w:name="Colorful Grid Accent 5" w:uiPriority="73"/>
-    <w:lsdException w:name="Light Shading Accent 6" w:uiPriority="60"/>
-    <w:lsdException w:name="Light List Accent 6" w:uiPriority="61"/>
-    <w:lsdException w:name="Light Grid Accent 6" w:uiPriority="62"/>
-    <w:lsdException w:name="Medium Shading 1 Accent 6" w:uiPriority="63"/>
-    <w:lsdException w:name="Medium Shading 2 Accent 6" w:uiPriority="64"/>
-    <w:lsdException w:name="Medium List 1 Accent 6" w:uiPriority="65"/>
-    <w:lsdException w:name="Medium List 2 Accent 6" w:uiPriority="66"/>
-    <w:lsdException w:name="Medium Grid 1 Accent 6" w:uiPriority="67"/>
-    <w:lsdException w:name="Medium Grid 2 Accent 6" w:uiPriority="68"/>
-    <w:lsdException w:name="Medium Grid 3 Accent 6" w:uiPriority="69"/>
-    <w:lsdException w:name="Dark List Accent 6" w:uiPriority="70"/>
-    <w:lsdException w:name="Colorful Shading Accent 6" w:uiPriority="71"/>
-    <w:lsdException w:name="Colorful List Accent 6" w:uiPriority="72"/>
-    <w:lsdException w:name="Colorful Grid Accent 6" w:uiPriority="73"/>
-    <w:lsdException w:name="Subtle Emphasis" w:uiPriority="19" w:qFormat="1"/>
-    <w:lsdException w:name="Intense Emphasis" w:uiPriority="21" w:qFormat="1"/>
-    <w:lsdException w:name="Subtle Reference" w:uiPriority="31" w:qFormat="1"/>
-    <w:lsdException w:name="Intense Reference" w:uiPriority="32" w:qFormat="1"/>
-    <w:lsdException w:name="Book Title" w:uiPriority="33" w:qFormat="1"/>
-    <w:lsdException w:name="Bibliography" w:semiHidden="1" w:uiPriority="37" w:unhideWhenUsed="1"/>
-    <w:lsdException w:name="TOC Heading" w:semiHidden="1" w:uiPriority="39" w:unhideWhenUsed="1" w:qFormat="1"/>
-    <w:lsdException w:name="Plain Table 1" w:uiPriority="41"/>
-    <w:lsdException w:name="Plain Table 2" w:uiPriority="42"/>
-    <w:lsdException w:name="Plain Table 3" w:uiPriority="43"/>
-    <w:lsdException w:name="Plain Table 4" w:uiPriority="44"/>
-    <w:lsdException w:name="Plain Table 5" w:uiPriority="45"/>
-    <w:lsdException w:name="Grid Table Light" w:uiPriority="40"/>
-    <w:lsdException w:name="Grid Table 1 Light" w:uiPriority="46"/>
-    <w:lsdException w:name="Grid Table 2" w:uiPriority="47"/>
-    <w:lsdException w:name="Grid Table 3" w:uiPriority="48"/>
-    <w:lsdException w:name="Grid Table 4" w:uiPriority="49"/>
-    <w:lsdException w:name="Grid Table 5 Dark" w:uiPriority="50"/>
-    <w:lsdException w:name="Grid Table 6 Colorful" w:uiPriority="51"/>
-    <w:lsdException w:name="Grid Table 7 Colorful" w:uiPriority="52"/>
-    <w:lsdException w:name="Grid Table 1 Light Accent 1" w:uiPriority="46"/>
-    <w:lsdException w:name="Grid Table 2 Accent 1" w:uiPriority="47"/>
-    <w:lsdException w:name="Grid Table 3 Accent 1" w:uiPriority="48"/>
-    <w:lsdException w:name="Grid Table 4 Accent 1" w:uiPriority="49"/>
-    <w:lsdException w:name="Grid Table 5 Dark Accent 1" w:uiPriority="50"/>
-    <w:lsdException w:name="Grid Table 6 Colorful Accent 1" w:uiPriority="51"/>
-    <w:lsdException w:name="Grid Table 7 Colorful Accent 1" w:uiPriority="52"/>
-    <w:lsdException w:name="Grid Table 1 Light Accent 2" w:uiPriority="46"/>
-    <w:lsdException w:name="Grid Table 2 Accent 2" w:uiPriority="47"/>
-    <w:lsdException w:name="Grid Table 3 Accent 2" w:uiPriority="48"/>
-    <w:lsdException w:name="Grid Table 4 Accent 2" w:uiPriority="49"/>
-    <w:lsdException w:name="Grid Table 5 Dark Accent 2" w:uiPriority="50"/>
-    <w:lsdException w:name="Grid Table 6 Colorful Accent 2" w:uiPriority="51"/>
-    <w:lsdException w:name="Grid Table 7 Colorful Accent 2" w:uiPriority="52"/>
-    <w:lsdException w:name="Grid Table 1 Light Accent 3" w:uiPriority="46"/>
-    <w:lsdException w:name="Grid Table 2 Accent 3" w:uiPriority="47"/>
-    <w:lsdException w:name="Grid Table 3 Accent 3" w:uiPriority="48"/>
-    <w:lsdException w:name="Grid Table 4 Accent 3" w:uiPriority="49"/>
-    <w:lsdException w:name="Grid Table 5 Dark Accent 3" w:uiPriority="50"/>
-    <w:lsdException w:name="Grid Table 6 Colorful Accent 3" w:uiPriority="51"/>
-    <w:lsdException w:name="Grid Table 7 Colorful Accent 3" w:uiPriority="52"/>
-    <w:lsdException w:name="Grid Table 1 Light Accent 4" w:uiPriority="46"/>
-    <w:lsdException w:name="Grid Table 2 Accent 4" w:uiPriority="47"/>
-    <w:lsdException w:name="Grid Table 3 Accent 4" w:uiPriority="48"/>
-    <w:lsdException w:name="Grid Table 4 Accent 4" w:uiPriority="49"/>
-    <w:lsdException w:name="Grid Table 5 Dark Accent 4" w:uiPriority="50"/>
-    <w:lsdException w:name="Grid Table 6 Colorful Accent 4" w:uiPriority="51"/>
-    <w:lsdException w:name="Grid Table 7 Colorful Accent 4" w:uiPriority="52"/>
-    <w:lsdException w:name="Grid Table 1 Light Accent 5" w:uiPriority="46"/>
-    <w:lsdException w:name="Grid Table 2 Accent 5" w:uiPriority="47"/>
-    <w:lsdException w:name="Grid Table 3 Accent 5" w:uiPriority="48"/>
-    <w:lsdException w:name="Grid Table 4 Accent 5" w:uiPriority="49"/>
-    <w:lsdException w:name="Grid Table 5 Dark Accent 5" w:uiPriority="50"/>
-    <w:lsdException w:name="Grid Table 6 Colorful Accent 5" w:uiPriority="51"/>
-    <w:lsdException w:name="Grid Table 7 Colorful Accent 5" w:uiPriority="52"/>
-    <w:lsdException w:name="Grid Table 1 Light Accent 6" w:uiPriority="46"/>
-    <w:lsdException w:name="Grid Table 2 Accent 6" w:uiPriority="47"/>
-    <w:lsdException w:name="Grid Table 3 Accent 6" w:uiPriority="48"/>
-    <w:lsdException w:name="Grid Table 4 Accent 6" w:uiPriority="49"/>
-    <w:lsdException w:name="Grid Table 5 Dark Accent 6" w:uiPriority="50"/>
-    <w:lsdException w:name="Grid Table 6 Colorful Accent 6" w:uiPriority="51"/>
-    <w:lsdException w:name="Grid Table 7 Colorful Accent 6" w:uiPriority="52"/>
-    <w:lsdException w:name="List Table 1 Light" w:uiPriority="46"/>
-    <w:lsdException w:name="List Table 2" w:uiPriority="47"/>
-    <w:lsdException w:name="List Table 3" w:uiPriority="48"/>
-    <w:lsdException w:name="List Table 4" w:uiPriority="49"/>
-    <w:lsdException w:name="List Table 5 Dark" w:uiPriority="50"/>
-    <w:lsdException w:name="List Table 6 Colorful" w:uiPriority="51"/>
-    <w:lsdException w:name="List Table 7 Colorful" w:uiPriority="52"/>
-    <w:lsdException w:name="List Table 1 Light Accent 1" w:uiPriority="46"/>
-    <w:lsdException w:name="List Table 2 Accent 1" w:uiPriority="47"/>
-    <w:lsdException w:name="List Table 3 Accent 1" w:uiPriority="48"/>
-    <w:lsdException w:name="List Table 4 Accent 1" w:uiPriority="49"/>
-    <w:lsdException w:name="List Table 5 Dark Accent 1" w:uiPriority="50"/>
-    <w:lsdException w:name="List Table 6 Colorful Accent 1" w:uiPriority="51"/>
-    <w:lsdException w:name="List Table 7 Colorful Accent 1" w:uiPriority="52"/>
-    <w:lsdException w:name="List Table 1 Light Accent 2" w:uiPriority="46"/>
-    <w:lsdException w:name="List Table 2 Accent 2" w:uiPriority="47"/>
-    <w:lsdException w:name="List Table 3 Accent 2" w:uiPriority="48"/>
-    <w:lsdException w:name="List Table 4 Accent 2" w:uiPriority="49"/>
-    <w:lsdException w:name="List Table 5 Dark Accent 2" w:uiPriority="50"/>
-    <w:lsdException w:name="List Table 6 Colorful Accent 2" w:uiPriority="51"/>
-    <w:lsdException w:name="List Table 7 Colorful Accent 2" w:uiPriority="52"/>
-    <w:lsdException w:name="List Table 1 Light Accent 3" w:uiPriority="46"/>
-    <w:lsdException w:name="List Table 2 Accent 3" w:uiPriority="47"/>
-    <w:lsdException w:name="List Table 3 Accent 3" w:uiPriority="48"/>
-    <w:lsdException w:name="List Table 4 Accent 3" w:uiPriority="49"/>
-    <w:lsdException w:name="List Table 5 Dark Accent 3" w:uiPriority="50"/>
-    <w:lsdException w:name="List Table 6 Colorful Accent 3" w:uiPriority="51"/>
-    <w:lsdException w:name="List Table 7 Colorful Accent 3" w:uiPriority="52"/>
-    <w:lsdException w:name="List Table 1 Light Accent 4" w:uiPriority="46"/>
-    <w:lsdException w:name="List Table 2 Accent 4" w:uiPriority="47"/>
-    <w:lsdException w:name="List Table 3 Accent 4" w:uiPriority="48"/>
-    <w:lsdException w:name="List Table 4 Accent 4" w:uiPriority="49"/>
-    <w:lsdException w:name="List Table 5 Dark Accent 4" w:uiPriority="50"/>
-    <w:lsdException w:name="List Table 6 Colorful Accent 4" w:uiPriority="51"/>
-    <w:lsdException w:name="List Table 7 Colorful Accent 4" w:uiPriority="52"/>
-    <w:lsdException w:name="List Table 1 Light Accent 5" w:uiPriority="46"/>
-    <w:lsdException w:name="List Table 2 Accent 5" w:uiPriority="47"/>
-    <w:lsdException w:name="List Table 3 Accent 5" w:uiPriority="48"/>
-    <w:lsdException w:name="List Table 4 Accent 5" w:uiPriority="49"/>
-    <w:lsdException w:name="List Table 5 Dark Accent 5" w:uiPriority="50"/>
-    <w:lsdException w:name="List Table 6 Colorful Accent 5" w:uiPriority="51"/>
-    <w:lsdException w:name="List Table 7 Colorful Accent 5" w:uiPriority="52"/>
-    <w:lsdException w:name="List Table 1 Light Accent 6" w:uiPriority="46"/>
-    <w:lsdException w:name="List Table 2 Accent 6" w:uiPriority="47"/>
-    <w:lsdException w:name="List Table 3 Accent 6" w:uiPriority="48"/>
-    <w:lsdException w:name="List Table 4 Accent 6" w:uiPriority="49"/>
-    <w:lsdException w:name="List Table 5 Dark Accent 6" w:uiPriority="50"/>
-    <w:lsdException w:name="List Table 6 Colorful Accent 6" w:uiPriority="51"/>
-    <w:lsdException w:name="List Table 7 Colorful Accent 6" w:uiPriority="52"/>
-    <w:lsdException w:name="Mention" w:semiHidden="1" w:unhideWhenUsed="1"/>
-    <w:lsdException w:name="Smart Hyperlink" w:semiHidden="1" w:unhideWhenUsed="1"/>
-    <w:lsdException w:name="Hashtag" w:semiHidden="1" w:unhideWhenUsed="1"/>
-    <w:lsdException w:name="Unresolved Mention" w:semiHidden="1" w:unhideWhenUsed="1"/>
-    <w:lsdException w:name="Smart Link" w:semiHidden="1" w:unhideWhenUsed="1"/>
-    <w:lsdException w:name="Smart Link Error" w:semiHidden="1" w:unhideWhenUsed="1"/>
+  <w:latentStyles w:defLockedState="0" w:defUIPriority="99" w:defSemiHidden="1" w:defUnhideWhenUsed="1" w:defQFormat="0" w:count="267">
+    <w:lsdException w:name="Normal" w:semiHidden="0" w:uiPriority="0" w:unhideWhenUsed="0" w:qFormat="1"/>
+    <w:lsdException w:name="heading 1" w:semiHidden="0" w:uiPriority="9" w:unhideWhenUsed="0" w:qFormat="1"/>
+    <w:lsdException w:name="heading 2" w:uiPriority="9" w:qFormat="1"/>
+    <w:lsdException w:name="heading 3" w:uiPriority="9" w:qFormat="1"/>
+    <w:lsdException w:name="heading 4" w:uiPriority="9" w:qFormat="1"/>
+    <w:lsdException w:name="heading 5" w:uiPriority="9" w:qFormat="1"/>
+    <w:lsdException w:name="heading 6" w:uiPriority="9" w:qFormat="1"/>
+    <w:lsdException w:name="heading 7" w:uiPriority="9" w:qFormat="1"/>
+    <w:lsdException w:name="heading 8" w:uiPriority="9" w:qFormat="1"/>
+    <w:lsdException w:name="heading 9" w:uiPriority="9" w:qFormat="1"/>
+    <w:lsdException w:name="toc 1" w:uiPriority="39"/>
+    <w:lsdException w:name="toc 2" w:uiPriority="39"/>
+    <w:lsdException w:name="toc 3" w:uiPriority="39"/>
+    <w:lsdException w:name="toc 4" w:uiPriority="39"/>
+    <w:lsdException w:name="toc 5" w:uiPriority="39"/>
+    <w:lsdException w:name="toc 6" w:uiPriority="39"/>
+    <w:lsdException w:name="toc 7" w:uiPriority="39"/>
+    <w:lsdException w:name="toc 8" w:uiPriority="39"/>
+    <w:lsdException w:name="toc 9" w:uiPriority="39"/>
+    <w:lsdException w:name="caption" w:uiPriority="35" w:qFormat="1"/>
+    <w:lsdException w:name="Title" w:semiHidden="0" w:uiPriority="10" w:unhideWhenUsed="0" w:qFormat="1"/>
+    <w:lsdException w:name="Default Paragraph Font" w:uiPriority="1"/>
+    <w:lsdException w:name="Subtitle" w:semiHidden="0" w:uiPriority="11" w:unhideWhenUsed="0" w:qFormat="1"/>
+    <w:lsdException w:name="Strong" w:semiHidden="0" w:uiPriority="22" w:unhideWhenUsed="0" w:qFormat="1"/>
+    <w:lsdException w:name="Emphasis" w:semiHidden="0" w:uiPriority="20" w:unhideWhenUsed="0" w:qFormat="1"/>
+    <w:lsdException w:name="Table Grid" w:semiHidden="0" w:uiPriority="39" w:unhideWhenUsed="0"/>
+    <w:lsdException w:name="Placeholder Text" w:unhideWhenUsed="0"/>
+    <w:lsdException w:name="No Spacing" w:semiHidden="0" w:uiPriority="1" w:unhideWhenUsed="0" w:qFormat="1"/>
+    <w:lsdException w:name="Light Shading" w:semiHidden="0" w:uiPriority="60" w:unhideWhenUsed="0"/>
+    <w:lsdException w:name="Light List" w:semiHidden="0" w:uiPriority="61" w:unhideWhenUsed="0"/>
+    <w:lsdException w:name="Light Grid" w:semiHidden="0" w:uiPriority="62" w:unhideWhenUsed="0"/>
+    <w:lsdException w:name="Medium Shading 1" w:semiHidden="0" w:uiPriority="63" w:unhideWhenUsed="0"/>
+    <w:lsdException w:name="Medium Shading 2" w:semiHidden="0" w:uiPriority="64" w:unhideWhenUsed="0"/>
+    <w:lsdException w:name="Medium List 1" w:semiHidden="0" w:uiPriority="65" w:unhideWhenUsed="0"/>
+    <w:lsdException w:name="Medium List 2" w:semiHidden="0" w:uiPriority="66" w:unhideWhenUsed="0"/>
+    <w:lsdException w:name="Medium Grid 1" w:semiHidden="0" w:uiPriority="67" w:unhideWhenUsed="0"/>
+    <w:lsdException w:name="Medium Grid 2" w:semiHidden="0" w:uiPriority="68" w:unhideWhenUsed="0"/>
+    <w:lsdException w:name="Medium Grid 3" w:semiHidden="0" w:uiPriority="69" w:unhideWhenUsed="0"/>
+    <w:lsdException w:name="Dark List" w:semiHidden="0" w:uiPriority="70" w:unhideWhenUsed="0"/>
+    <w:lsdException w:name="Colorful Shading" w:semiHidden="0" w:uiPriority="71" w:unhideWhenUsed="0"/>
+    <w:lsdException w:name="Colorful List" w:semiHidden="0" w:uiPriority="72" w:unhideWhenUsed="0"/>
+    <w:lsdException w:name="Colorful Grid" w:semiHidden="0" w:uiPriority="73" w:unhideWhenUsed="0"/>
+    <w:lsdException w:name="Light Shading Accent 1" w:semiHidden="0" w:uiPriority="60" w:unhideWhenUsed="0"/>
+    <w:lsdException w:name="Light List Accent 1" w:semiHidden="0" w:uiPriority="61" w:unhideWhenUsed="0"/>
+    <w:lsdException w:name="Light Grid Accent 1" w:semiHidden="0" w:uiPriority="62" w:unhideWhenUsed="0"/>
+    <w:lsdException w:name="Medium Shading 1 Accent 1" w:semiHidden="0" w:uiPriority="63" w:unhideWhenUsed="0"/>
+    <w:lsdException w:name="Medium Shading 2 Accent 1" w:semiHidden="0" w:uiPriority="64" w:unhideWhenUsed="0"/>
+    <w:lsdException w:name="Medium List 1 Accent 1" w:semiHidden="0" w:uiPriority="65" w:unhideWhenUsed="0"/>
+    <w:lsdException w:name="Revision" w:unhideWhenUsed="0"/>
+    <w:lsdException w:name="List Paragraph" w:semiHidden="0" w:uiPriority="34" w:unhideWhenUsed="0" w:qFormat="1"/>
+    <w:lsdException w:name="Quote" w:semiHidden="0" w:uiPriority="29" w:unhideWhenUsed="0" w:qFormat="1"/>
+    <w:lsdException w:name="Intense Quote" w:semiHidden="0" w:uiPriority="30" w:unhideWhenUsed="0" w:qFormat="1"/>
+    <w:lsdException w:name="Medium List 2 Accent 1" w:semiHidden="0" w:uiPriority="66" w:unhideWhenUsed="0"/>
+    <w:lsdException w:name="Medium Grid 1 Accent 1" w:semiHidden="0" w:uiPriority="67" w:unhideWhenUsed="0"/>
+    <w:lsdException w:name="Medium Grid 2 Accent 1" w:semiHidden="0" w:uiPriority="68" w:unhideWhenUsed="0"/>
+    <w:lsdException w:name="Medium Grid 3 Accent 1" w:semiHidden="0" w:uiPriority="69" w:unhideWhenUsed="0"/>
+    <w:lsdException w:name="Dark List Accent 1" w:semiHidden="0" w:uiPriority="70" w:unhideWhenUsed="0"/>
+    <w:lsdException w:name="Colorful Shading Accent 1" w:semiHidden="0" w:uiPriority="71" w:unhideWhenUsed="0"/>
+    <w:lsdException w:name="Colorful List Accent 1" w:semiHidden="0" w:uiPriority="72" w:unhideWhenUsed="0"/>
+    <w:lsdException w:name="Colorful Grid Accent 1" w:semiHidden="0" w:uiPriority="73" w:unhideWhenUsed="0"/>
+    <w:lsdException w:name="Light Shading Accent 2" w:semiHidden="0" w:uiPriority="60" w:unhideWhenUsed="0"/>
+    <w:lsdException w:name="Light List Accent 2" w:semiHidden="0" w:uiPriority="61" w:unhideWhenUsed="0"/>
+    <w:lsdException w:name="Light Grid Accent 2" w:semiHidden="0" w:uiPriority="62" w:unhideWhenUsed="0"/>
+    <w:lsdException w:name="Medium Shading 1 Accent 2" w:semiHidden="0" w:uiPriority="63" w:unhideWhenUsed="0"/>
+    <w:lsdException w:name="Medium Shading 2 Accent 2" w:semiHidden="0" w:uiPriority="64" w:unhideWhenUsed="0"/>
+    <w:lsdException w:name="Medium List 1 Accent 2" w:semiHidden="0" w:uiPriority="65" w:unhideWhenUsed="0"/>
+    <w:lsdException w:name="Medium List 2 Accent 2" w:semiHidden="0" w:uiPriority="66" w:unhideWhenUsed="0"/>
+    <w:lsdException w:name="Medium Grid 1 Accent 2" w:semiHidden="0" w:uiPriority="67" w:unhideWhenUsed="0"/>
+    <w:lsdException w:name="Medium Grid 2 Accent 2" w:semiHidden="0" w:uiPriority="68" w:unhideWhenUsed="0"/>
+    <w:lsdException w:name="Medium Grid 3 Accent 2" w:semiHidden="0" w:uiPriority="69" w:unhideWhenUsed="0"/>
+    <w:lsdException w:name="Dark List Accent 2" w:semiHidden="0" w:uiPriority="70" w:unhideWhenUsed="0"/>
+    <w:lsdException w:name="Colorful Shading Accent 2" w:semiHidden="0" w:uiPriority="71" w:unhideWhenUsed="0"/>
+    <w:lsdException w:name="Colorful List Accent 2" w:semiHidden="0" w:uiPriority="72" w:unhideWhenUsed="0"/>
+    <w:lsdException w:name="Colorful Grid Accent 2" w:semiHidden="0" w:uiPriority="73" w:unhideWhenUsed="0"/>
+    <w:lsdException w:name="Light Shading Accent 3" w:semiHidden="0" w:uiPriority="60" w:unhideWhenUsed="0"/>
+    <w:lsdException w:name="Light List Accent 3" w:semiHidden="0" w:uiPriority="61" w:unhideWhenUsed="0"/>
+    <w:lsdException w:name="Light Grid Accent 3" w:semiHidden="0" w:uiPriority="62" w:unhideWhenUsed="0"/>
+    <w:lsdException w:name="Medium Shading 1 Accent 3" w:semiHidden="0" w:uiPriority="63" w:unhideWhenUsed="0"/>
+    <w:lsdException w:name="Medium Shading 2 Accent 3" w:semiHidden="0" w:uiPriority="64" w:unhideWhenUsed="0"/>
+    <w:lsdException w:name="Medium List 1 Accent 3" w:semiHidden="0" w:uiPriority="65" w:unhideWhenUsed="0"/>
+    <w:lsdException w:name="Medium List 2 Accent 3" w:semiHidden="0" w:uiPriority="66" w:unhideWhenUsed="0"/>
+    <w:lsdException w:name="Medium Grid 1 Accent 3" w:semiHidden="0" w:uiPriority="67" w:unhideWhenUsed="0"/>
+    <w:lsdException w:name="Medium Grid 2 Accent 3" w:semiHidden="0" w:uiPriority="68" w:unhideWhenUsed="0"/>
+    <w:lsdException w:name="Medium Grid 3 Accent 3" w:semiHidden="0" w:uiPriority="69" w:unhideWhenUsed="0"/>
+    <w:lsdException w:name="Dark List Accent 3" w:semiHidden="0" w:uiPriority="70" w:unhideWhenUsed="0"/>
+    <w:lsdException w:name="Colorful Shading Accent 3" w:semiHidden="0" w:uiPriority="71" w:unhideWhenUsed="0"/>
+    <w:lsdException w:name="Colorful List Accent 3" w:semiHidden="0" w:uiPriority="72" w:unhideWhenUsed="0"/>
+    <w:lsdException w:name="Colorful Grid Accent 3" w:semiHidden="0" w:uiPriority="73" w:unhideWhenUsed="0"/>
+    <w:lsdException w:name="Light Shading Accent 4" w:semiHidden="0" w:uiPriority="60" w:unhideWhenUsed="0"/>
+    <w:lsdException w:name="Light List Accent 4" w:semiHidden="0" w:uiPriority="61" w:unhideWhenUsed="0"/>
+    <w:lsdException w:name="Light Grid Accent 4" w:semiHidden="0" w:uiPriority="62" w:unhideWhenUsed="0"/>
+    <w:lsdException w:name="Medium Shading 1 Accent 4" w:semiHidden="0" w:uiPriority="63" w:unhideWhenUsed="0"/>
+    <w:lsdException w:name="Medium Shading 2 Accent 4" w:semiHidden="0" w:uiPriority="64" w:unhideWhenUsed="0"/>
+    <w:lsdException w:name="Medium List 1 Accent 4" w:semiHidden="0" w:uiPriority="65" w:unhideWhenUsed="0"/>
+    <w:lsdException w:name="Medium List 2 Accent 4" w:semiHidden="0" w:uiPriority="66" w:unhideWhenUsed="0"/>
+    <w:lsdException w:name="Medium Grid 1 Accent 4" w:semiHidden="0" w:uiPriority="67" w:unhideWhenUsed="0"/>
+    <w:lsdException w:name="Medium Grid 2 Accent 4" w:semiHidden="0" w:uiPriority="68" w:unhideWhenUsed="0"/>
+    <w:lsdException w:name="Medium Grid 3 Accent 4" w:semiHidden="0" w:uiPriority="69" w:unhideWhenUsed="0"/>
+    <w:lsdException w:name="Dark List Accent 4" w:semiHidden="0" w:uiPriority="70" w:unhideWhenUsed="0"/>
+    <w:lsdException w:name="Colorful Shading Accent 4" w:semiHidden="0" w:uiPriority="71" w:unhideWhenUsed="0"/>
+    <w:lsdException w:name="Colorful List Accent 4" w:semiHidden="0" w:uiPriority="72" w:unhideWhenUsed="0"/>
+    <w:lsdException w:name="Colorful Grid Accent 4" w:semiHidden="0" w:uiPriority="73" w:unhideWhenUsed="0"/>
+    <w:lsdException w:name="Light Shading Accent 5" w:semiHidden="0" w:uiPriority="60" w:unhideWhenUsed="0"/>
+    <w:lsdException w:name="Light List Accent 5" w:semiHidden="0" w:uiPriority="61" w:unhideWhenUsed="0"/>
+    <w:lsdException w:name="Light Grid Accent 5" w:semiHidden="0" w:uiPriority="62" w:unhideWhenUsed="0"/>
+    <w:lsdException w:name="Medium Shading 1 Accent 5" w:semiHidden="0" w:uiPriority="63" w:unhideWhenUsed="0"/>
+    <w:lsdException w:name="Medium Shading 2 Accent 5" w:semiHidden="0" w:uiPriority="64" w:unhideWhenUsed="0"/>
+    <w:lsdException w:name="Medium List 1 Accent 5" w:semiHidden="0" w:uiPriority="65" w:unhideWhenUsed="0"/>
+    <w:lsdException w:name="Medium List 2 Accent 5" w:semiHidden="0" w:uiPriority="66" w:unhideWhenUsed="0"/>
+    <w:lsdException w:name="Medium Grid 1 Accent 5" w:semiHidden="0" w:uiPriority="67" w:unhideWhenUsed="0"/>
+    <w:lsdException w:name="Medium Grid 2 Accent 5" w:semiHidden="0" w:uiPriority="68" w:unhideWhenUsed="0"/>
+    <w:lsdException w:name="Medium Grid 3 Accent 5" w:semiHidden="0" w:uiPriority="69" w:unhideWhenUsed="0"/>
+    <w:lsdException w:name="Dark List Accent 5" w:semiHidden="0" w:uiPriority="70" w:unhideWhenUsed="0"/>
+    <w:lsdException w:name="Colorful Shading Accent 5" w:semiHidden="0" w:uiPriority="71" w:unhideWhenUsed="0"/>
+    <w:lsdException w:name="Colorful List Accent 5" w:semiHidden="0" w:uiPriority="72" w:unhideWhenUsed="0"/>
+    <w:lsdException w:name="Colorful Grid Accent 5" w:semiHidden="0" w:uiPriority="73" w:unhideWhenUsed="0"/>
+    <w:lsdException w:name="Light Shading Accent 6" w:semiHidden="0" w:uiPriority="60" w:unhideWhenUsed="0"/>
+    <w:lsdException w:name="Light List Accent 6" w:semiHidden="0" w:uiPriority="61" w:unhideWhenUsed="0"/>
+    <w:lsdException w:name="Light Grid Accent 6" w:semiHidden="0" w:uiPriority="62" w:unhideWhenUsed="0"/>
+    <w:lsdException w:name="Medium Shading 1 Accent 6" w:semiHidden="0" w:uiPriority="63" w:unhideWhenUsed="0"/>
+    <w:lsdException w:name="Medium Shading 2 Accent 6" w:semiHidden="0" w:uiPriority="64" w:unhideWhenUsed="0"/>
+    <w:lsdException w:name="Medium List 1 Accent 6" w:semiHidden="0" w:uiPriority="65" w:unhideWhenUsed="0"/>
+    <w:lsdException w:name="Medium List 2 Accent 6" w:semiHidden="0" w:uiPriority="66" w:unhideWhenUsed="0"/>
+    <w:lsdException w:name="Medium Grid 1 Accent 6" w:semiHidden="0" w:uiPriority="67" w:unhideWhenUsed="0"/>
+    <w:lsdException w:name="Medium Grid 2 Accent 6" w:semiHidden="0" w:uiPriority="68" w:unhideWhenUsed="0"/>
+    <w:lsdException w:name="Medium Grid 3 Accent 6" w:semiHidden="0" w:uiPriority="69" w:unhideWhenUsed="0"/>
+    <w:lsdException w:name="Dark List Accent 6" w:semiHidden="0" w:uiPriority="70" w:unhideWhenUsed="0"/>
+    <w:lsdException w:name="Colorful Shading Accent 6" w:semiHidden="0" w:uiPriority="71" w:unhideWhenUsed="0"/>
+    <w:lsdException w:name="Colorful List Accent 6" w:semiHidden="0" w:uiPriority="72" w:unhideWhenUsed="0"/>
+    <w:lsdException w:name="Colorful Grid Accent 6" w:semiHidden="0" w:uiPriority="73" w:unhideWhenUsed="0"/>
+    <w:lsdException w:name="Subtle Emphasis" w:semiHidden="0" w:uiPriority="19" w:unhideWhenUsed="0" w:qFormat="1"/>
+    <w:lsdException w:name="Intense Emphasis" w:semiHidden="0" w:uiPriority="21" w:unhideWhenUsed="0" w:qFormat="1"/>
+    <w:lsdException w:name="Subtle Reference" w:semiHidden="0" w:uiPriority="31" w:unhideWhenUsed="0" w:qFormat="1"/>
+    <w:lsdException w:name="Intense Reference" w:semiHidden="0" w:uiPriority="32" w:unhideWhenUsed="0" w:qFormat="1"/>
+    <w:lsdException w:name="Book Title" w:semiHidden="0" w:uiPriority="33" w:unhideWhenUsed="0" w:qFormat="1"/>
+    <w:lsdException w:name="Bibliography" w:uiPriority="37"/>
+    <w:lsdException w:name="TOC Heading" w:uiPriority="39" w:qFormat="1"/>
   </w:latentStyles>
   <w:style w:type="paragraph" w:default="1" w:styleId="Normal">
     <w:name w:val="Normal"/>
     <w:qFormat/>
   </w:style>
-  <w:style w:type="paragraph" w:styleId="Ttulo1">
+  <w:style w:type="paragraph" w:styleId="Cabealho1">
     <w:name w:val="heading 1"/>
     <w:basedOn w:val="Normal"/>
     <w:next w:val="Normal"/>
-    <w:link w:val="Ttulo1Carter"/>
+    <w:link w:val="Cabealho1Carcter"/>
     <w:uiPriority w:val="9"/>
     <w:qFormat/>
     <w:rsid w:val="006E4392"/>
@@ -1423,11 +1202,11 @@
       <w:szCs w:val="32"/>
     </w:rPr>
   </w:style>
-  <w:style w:type="paragraph" w:styleId="Ttulo2">
+  <w:style w:type="paragraph" w:styleId="Cabealho2">
     <w:name w:val="heading 2"/>
     <w:basedOn w:val="Normal"/>
     <w:next w:val="Normal"/>
-    <w:link w:val="Ttulo2Carter"/>
+    <w:link w:val="Cabealho2Carcter"/>
     <w:uiPriority w:val="9"/>
     <w:unhideWhenUsed/>
     <w:qFormat/>
@@ -1445,11 +1224,11 @@
       <w:szCs w:val="26"/>
     </w:rPr>
   </w:style>
-  <w:style w:type="paragraph" w:styleId="Ttulo3">
+  <w:style w:type="paragraph" w:styleId="Cabealho3">
     <w:name w:val="heading 3"/>
     <w:basedOn w:val="Normal"/>
     <w:next w:val="Normal"/>
-    <w:link w:val="Ttulo3Carter"/>
+    <w:link w:val="Cabealho3Carcter"/>
     <w:uiPriority w:val="9"/>
     <w:unhideWhenUsed/>
     <w:qFormat/>
@@ -1494,10 +1273,10 @@
     <w:semiHidden/>
     <w:unhideWhenUsed/>
   </w:style>
-  <w:style w:type="character" w:customStyle="1" w:styleId="Ttulo1Carter">
-    <w:name w:val="Título 1 Caráter"/>
+  <w:style w:type="character" w:customStyle="1" w:styleId="Cabealho1Carcter">
+    <w:name w:val="Cabeçalho 1 Carácter"/>
     <w:basedOn w:val="Tipodeletrapredefinidodopargrafo"/>
-    <w:link w:val="Ttulo1"/>
+    <w:link w:val="Cabealho1"/>
     <w:uiPriority w:val="9"/>
     <w:rsid w:val="006E4392"/>
     <w:rPr>
@@ -1507,10 +1286,10 @@
       <w:szCs w:val="32"/>
     </w:rPr>
   </w:style>
-  <w:style w:type="character" w:customStyle="1" w:styleId="Ttulo2Carter">
-    <w:name w:val="Título 2 Caráter"/>
+  <w:style w:type="character" w:customStyle="1" w:styleId="Cabealho2Carcter">
+    <w:name w:val="Cabeçalho 2 Carácter"/>
     <w:basedOn w:val="Tipodeletrapredefinidodopargrafo"/>
-    <w:link w:val="Ttulo2"/>
+    <w:link w:val="Cabealho2"/>
     <w:uiPriority w:val="9"/>
     <w:rsid w:val="00313DD5"/>
     <w:rPr>
@@ -1520,10 +1299,10 @@
       <w:szCs w:val="26"/>
     </w:rPr>
   </w:style>
-  <w:style w:type="character" w:customStyle="1" w:styleId="Ttulo3Carter">
-    <w:name w:val="Título 3 Caráter"/>
+  <w:style w:type="character" w:customStyle="1" w:styleId="Cabealho3Carcter">
+    <w:name w:val="Cabeçalho 3 Carácter"/>
     <w:basedOn w:val="Tipodeletrapredefinidodopargrafo"/>
-    <w:link w:val="Ttulo3"/>
+    <w:link w:val="Cabealho3"/>
     <w:uiPriority w:val="9"/>
     <w:rsid w:val="00313DD5"/>
     <w:rPr>
@@ -1536,7 +1315,7 @@
   <w:style w:type="paragraph" w:styleId="Cabealho">
     <w:name w:val="header"/>
     <w:basedOn w:val="Normal"/>
-    <w:link w:val="CabealhoCarter"/>
+    <w:link w:val="CabealhoCarcter"/>
     <w:uiPriority w:val="99"/>
     <w:unhideWhenUsed/>
     <w:rsid w:val="00DD603E"/>
@@ -1548,8 +1327,8 @@
       <w:spacing w:after="0" w:line="240" w:lineRule="auto"/>
     </w:pPr>
   </w:style>
-  <w:style w:type="character" w:customStyle="1" w:styleId="CabealhoCarter">
-    <w:name w:val="Cabeçalho Caráter"/>
+  <w:style w:type="character" w:customStyle="1" w:styleId="CabealhoCarcter">
+    <w:name w:val="Cabeçalho Carácter"/>
     <w:basedOn w:val="Tipodeletrapredefinidodopargrafo"/>
     <w:link w:val="Cabealho"/>
     <w:uiPriority w:val="99"/>
@@ -1558,7 +1337,7 @@
   <w:style w:type="paragraph" w:styleId="Rodap">
     <w:name w:val="footer"/>
     <w:basedOn w:val="Normal"/>
-    <w:link w:val="RodapCarter"/>
+    <w:link w:val="RodapCarcter"/>
     <w:uiPriority w:val="99"/>
     <w:unhideWhenUsed/>
     <w:rsid w:val="00DD603E"/>
@@ -1570,8 +1349,346 @@
       <w:spacing w:after="0" w:line="240" w:lineRule="auto"/>
     </w:pPr>
   </w:style>
-  <w:style w:type="character" w:customStyle="1" w:styleId="RodapCarter">
-    <w:name w:val="Rodapé Caráter"/>
+  <w:style w:type="character" w:customStyle="1" w:styleId="RodapCarcter">
+    <w:name w:val="Rodapé Carácter"/>
+    <w:basedOn w:val="Tipodeletrapredefinidodopargrafo"/>
+    <w:link w:val="Rodap"/>
+    <w:uiPriority w:val="99"/>
+    <w:rsid w:val="00DD603E"/>
+  </w:style>
+</w:styles>
+</file>
+
+<file path=word/stylesWithEffects.xml><?xml version="1.0" encoding="utf-8"?>
+<w:styles xmlns:wpc="http://schemas.microsoft.com/office/word/2010/wordprocessingCanvas" xmlns:mc="http://schemas.openxmlformats.org/markup-compatibility/2006" xmlns:o="urn:schemas-microsoft-com:office:office" xmlns:r="http://schemas.openxmlformats.org/officeDocument/2006/relationships" xmlns:m="http://schemas.openxmlformats.org/officeDocument/2006/math" xmlns:v="urn:schemas-microsoft-com:vml" xmlns:wp14="http://schemas.microsoft.com/office/word/2010/wordprocessingDrawing" xmlns:wp="http://schemas.openxmlformats.org/drawingml/2006/wordprocessingDrawing" xmlns:w10="urn:schemas-microsoft-com:office:word" xmlns:w="http://schemas.openxmlformats.org/wordprocessingml/2006/main" xmlns:w14="http://schemas.microsoft.com/office/word/2010/wordml" xmlns:wpg="http://schemas.microsoft.com/office/word/2010/wordprocessingGroup" xmlns:wpi="http://schemas.microsoft.com/office/word/2010/wordprocessingInk" xmlns:wne="http://schemas.microsoft.com/office/word/2006/wordml" xmlns:wps="http://schemas.microsoft.com/office/word/2010/wordprocessingShape" mc:Ignorable="w14 wp14">
+  <w:docDefaults>
+    <w:rPrDefault>
+      <w:rPr>
+        <w:rFonts w:asciiTheme="minorHAnsi" w:eastAsiaTheme="minorHAnsi" w:hAnsiTheme="minorHAnsi" w:cstheme="minorBidi"/>
+        <w:sz w:val="22"/>
+        <w:szCs w:val="22"/>
+        <w:lang w:val="pt-PT" w:eastAsia="en-US" w:bidi="ar-SA"/>
+      </w:rPr>
+    </w:rPrDefault>
+    <w:pPrDefault>
+      <w:pPr>
+        <w:spacing w:after="160" w:line="259" w:lineRule="auto"/>
+      </w:pPr>
+    </w:pPrDefault>
+  </w:docDefaults>
+  <w:latentStyles w:defLockedState="0" w:defUIPriority="99" w:defSemiHidden="1" w:defUnhideWhenUsed="1" w:defQFormat="0" w:count="267">
+    <w:lsdException w:name="Normal" w:semiHidden="0" w:uiPriority="0" w:unhideWhenUsed="0" w:qFormat="1"/>
+    <w:lsdException w:name="heading 1" w:semiHidden="0" w:uiPriority="9" w:unhideWhenUsed="0" w:qFormat="1"/>
+    <w:lsdException w:name="heading 2" w:uiPriority="9" w:qFormat="1"/>
+    <w:lsdException w:name="heading 3" w:uiPriority="9" w:qFormat="1"/>
+    <w:lsdException w:name="heading 4" w:uiPriority="9" w:qFormat="1"/>
+    <w:lsdException w:name="heading 5" w:uiPriority="9" w:qFormat="1"/>
+    <w:lsdException w:name="heading 6" w:uiPriority="9" w:qFormat="1"/>
+    <w:lsdException w:name="heading 7" w:uiPriority="9" w:qFormat="1"/>
+    <w:lsdException w:name="heading 8" w:uiPriority="9" w:qFormat="1"/>
+    <w:lsdException w:name="heading 9" w:uiPriority="9" w:qFormat="1"/>
+    <w:lsdException w:name="toc 1" w:uiPriority="39"/>
+    <w:lsdException w:name="toc 2" w:uiPriority="39"/>
+    <w:lsdException w:name="toc 3" w:uiPriority="39"/>
+    <w:lsdException w:name="toc 4" w:uiPriority="39"/>
+    <w:lsdException w:name="toc 5" w:uiPriority="39"/>
+    <w:lsdException w:name="toc 6" w:uiPriority="39"/>
+    <w:lsdException w:name="toc 7" w:uiPriority="39"/>
+    <w:lsdException w:name="toc 8" w:uiPriority="39"/>
+    <w:lsdException w:name="toc 9" w:uiPriority="39"/>
+    <w:lsdException w:name="caption" w:uiPriority="35" w:qFormat="1"/>
+    <w:lsdException w:name="Title" w:semiHidden="0" w:uiPriority="10" w:unhideWhenUsed="0" w:qFormat="1"/>
+    <w:lsdException w:name="Default Paragraph Font" w:uiPriority="1"/>
+    <w:lsdException w:name="Subtitle" w:semiHidden="0" w:uiPriority="11" w:unhideWhenUsed="0" w:qFormat="1"/>
+    <w:lsdException w:name="Strong" w:semiHidden="0" w:uiPriority="22" w:unhideWhenUsed="0" w:qFormat="1"/>
+    <w:lsdException w:name="Emphasis" w:semiHidden="0" w:uiPriority="20" w:unhideWhenUsed="0" w:qFormat="1"/>
+    <w:lsdException w:name="Table Grid" w:semiHidden="0" w:uiPriority="39" w:unhideWhenUsed="0"/>
+    <w:lsdException w:name="Placeholder Text" w:unhideWhenUsed="0"/>
+    <w:lsdException w:name="No Spacing" w:semiHidden="0" w:uiPriority="1" w:unhideWhenUsed="0" w:qFormat="1"/>
+    <w:lsdException w:name="Light Shading" w:semiHidden="0" w:uiPriority="60" w:unhideWhenUsed="0"/>
+    <w:lsdException w:name="Light List" w:semiHidden="0" w:uiPriority="61" w:unhideWhenUsed="0"/>
+    <w:lsdException w:name="Light Grid" w:semiHidden="0" w:uiPriority="62" w:unhideWhenUsed="0"/>
+    <w:lsdException w:name="Medium Shading 1" w:semiHidden="0" w:uiPriority="63" w:unhideWhenUsed="0"/>
+    <w:lsdException w:name="Medium Shading 2" w:semiHidden="0" w:uiPriority="64" w:unhideWhenUsed="0"/>
+    <w:lsdException w:name="Medium List 1" w:semiHidden="0" w:uiPriority="65" w:unhideWhenUsed="0"/>
+    <w:lsdException w:name="Medium List 2" w:semiHidden="0" w:uiPriority="66" w:unhideWhenUsed="0"/>
+    <w:lsdException w:name="Medium Grid 1" w:semiHidden="0" w:uiPriority="67" w:unhideWhenUsed="0"/>
+    <w:lsdException w:name="Medium Grid 2" w:semiHidden="0" w:uiPriority="68" w:unhideWhenUsed="0"/>
+    <w:lsdException w:name="Medium Grid 3" w:semiHidden="0" w:uiPriority="69" w:unhideWhenUsed="0"/>
+    <w:lsdException w:name="Dark List" w:semiHidden="0" w:uiPriority="70" w:unhideWhenUsed="0"/>
+    <w:lsdException w:name="Colorful Shading" w:semiHidden="0" w:uiPriority="71" w:unhideWhenUsed="0"/>
+    <w:lsdException w:name="Colorful List" w:semiHidden="0" w:uiPriority="72" w:unhideWhenUsed="0"/>
+    <w:lsdException w:name="Colorful Grid" w:semiHidden="0" w:uiPriority="73" w:unhideWhenUsed="0"/>
+    <w:lsdException w:name="Light Shading Accent 1" w:semiHidden="0" w:uiPriority="60" w:unhideWhenUsed="0"/>
+    <w:lsdException w:name="Light List Accent 1" w:semiHidden="0" w:uiPriority="61" w:unhideWhenUsed="0"/>
+    <w:lsdException w:name="Light Grid Accent 1" w:semiHidden="0" w:uiPriority="62" w:unhideWhenUsed="0"/>
+    <w:lsdException w:name="Medium Shading 1 Accent 1" w:semiHidden="0" w:uiPriority="63" w:unhideWhenUsed="0"/>
+    <w:lsdException w:name="Medium Shading 2 Accent 1" w:semiHidden="0" w:uiPriority="64" w:unhideWhenUsed="0"/>
+    <w:lsdException w:name="Medium List 1 Accent 1" w:semiHidden="0" w:uiPriority="65" w:unhideWhenUsed="0"/>
+    <w:lsdException w:name="Revision" w:unhideWhenUsed="0"/>
+    <w:lsdException w:name="List Paragraph" w:semiHidden="0" w:uiPriority="34" w:unhideWhenUsed="0" w:qFormat="1"/>
+    <w:lsdException w:name="Quote" w:semiHidden="0" w:uiPriority="29" w:unhideWhenUsed="0" w:qFormat="1"/>
+    <w:lsdException w:name="Intense Quote" w:semiHidden="0" w:uiPriority="30" w:unhideWhenUsed="0" w:qFormat="1"/>
+    <w:lsdException w:name="Medium List 2 Accent 1" w:semiHidden="0" w:uiPriority="66" w:unhideWhenUsed="0"/>
+    <w:lsdException w:name="Medium Grid 1 Accent 1" w:semiHidden="0" w:uiPriority="67" w:unhideWhenUsed="0"/>
+    <w:lsdException w:name="Medium Grid 2 Accent 1" w:semiHidden="0" w:uiPriority="68" w:unhideWhenUsed="0"/>
+    <w:lsdException w:name="Medium Grid 3 Accent 1" w:semiHidden="0" w:uiPriority="69" w:unhideWhenUsed="0"/>
+    <w:lsdException w:name="Dark List Accent 1" w:semiHidden="0" w:uiPriority="70" w:unhideWhenUsed="0"/>
+    <w:lsdException w:name="Colorful Shading Accent 1" w:semiHidden="0" w:uiPriority="71" w:unhideWhenUsed="0"/>
+    <w:lsdException w:name="Colorful List Accent 1" w:semiHidden="0" w:uiPriority="72" w:unhideWhenUsed="0"/>
+    <w:lsdException w:name="Colorful Grid Accent 1" w:semiHidden="0" w:uiPriority="73" w:unhideWhenUsed="0"/>
+    <w:lsdException w:name="Light Shading Accent 2" w:semiHidden="0" w:uiPriority="60" w:unhideWhenUsed="0"/>
+    <w:lsdException w:name="Light List Accent 2" w:semiHidden="0" w:uiPriority="61" w:unhideWhenUsed="0"/>
+    <w:lsdException w:name="Light Grid Accent 2" w:semiHidden="0" w:uiPriority="62" w:unhideWhenUsed="0"/>
+    <w:lsdException w:name="Medium Shading 1 Accent 2" w:semiHidden="0" w:uiPriority="63" w:unhideWhenUsed="0"/>
+    <w:lsdException w:name="Medium Shading 2 Accent 2" w:semiHidden="0" w:uiPriority="64" w:unhideWhenUsed="0"/>
+    <w:lsdException w:name="Medium List 1 Accent 2" w:semiHidden="0" w:uiPriority="65" w:unhideWhenUsed="0"/>
+    <w:lsdException w:name="Medium List 2 Accent 2" w:semiHidden="0" w:uiPriority="66" w:unhideWhenUsed="0"/>
+    <w:lsdException w:name="Medium Grid 1 Accent 2" w:semiHidden="0" w:uiPriority="67" w:unhideWhenUsed="0"/>
+    <w:lsdException w:name="Medium Grid 2 Accent 2" w:semiHidden="0" w:uiPriority="68" w:unhideWhenUsed="0"/>
+    <w:lsdException w:name="Medium Grid 3 Accent 2" w:semiHidden="0" w:uiPriority="69" w:unhideWhenUsed="0"/>
+    <w:lsdException w:name="Dark List Accent 2" w:semiHidden="0" w:uiPriority="70" w:unhideWhenUsed="0"/>
+    <w:lsdException w:name="Colorful Shading Accent 2" w:semiHidden="0" w:uiPriority="71" w:unhideWhenUsed="0"/>
+    <w:lsdException w:name="Colorful List Accent 2" w:semiHidden="0" w:uiPriority="72" w:unhideWhenUsed="0"/>
+    <w:lsdException w:name="Colorful Grid Accent 2" w:semiHidden="0" w:uiPriority="73" w:unhideWhenUsed="0"/>
+    <w:lsdException w:name="Light Shading Accent 3" w:semiHidden="0" w:uiPriority="60" w:unhideWhenUsed="0"/>
+    <w:lsdException w:name="Light List Accent 3" w:semiHidden="0" w:uiPriority="61" w:unhideWhenUsed="0"/>
+    <w:lsdException w:name="Light Grid Accent 3" w:semiHidden="0" w:uiPriority="62" w:unhideWhenUsed="0"/>
+    <w:lsdException w:name="Medium Shading 1 Accent 3" w:semiHidden="0" w:uiPriority="63" w:unhideWhenUsed="0"/>
+    <w:lsdException w:name="Medium Shading 2 Accent 3" w:semiHidden="0" w:uiPriority="64" w:unhideWhenUsed="0"/>
+    <w:lsdException w:name="Medium List 1 Accent 3" w:semiHidden="0" w:uiPriority="65" w:unhideWhenUsed="0"/>
+    <w:lsdException w:name="Medium List 2 Accent 3" w:semiHidden="0" w:uiPriority="66" w:unhideWhenUsed="0"/>
+    <w:lsdException w:name="Medium Grid 1 Accent 3" w:semiHidden="0" w:uiPriority="67" w:unhideWhenUsed="0"/>
+    <w:lsdException w:name="Medium Grid 2 Accent 3" w:semiHidden="0" w:uiPriority="68" w:unhideWhenUsed="0"/>
+    <w:lsdException w:name="Medium Grid 3 Accent 3" w:semiHidden="0" w:uiPriority="69" w:unhideWhenUsed="0"/>
+    <w:lsdException w:name="Dark List Accent 3" w:semiHidden="0" w:uiPriority="70" w:unhideWhenUsed="0"/>
+    <w:lsdException w:name="Colorful Shading Accent 3" w:semiHidden="0" w:uiPriority="71" w:unhideWhenUsed="0"/>
+    <w:lsdException w:name="Colorful List Accent 3" w:semiHidden="0" w:uiPriority="72" w:unhideWhenUsed="0"/>
+    <w:lsdException w:name="Colorful Grid Accent 3" w:semiHidden="0" w:uiPriority="73" w:unhideWhenUsed="0"/>
+    <w:lsdException w:name="Light Shading Accent 4" w:semiHidden="0" w:uiPriority="60" w:unhideWhenUsed="0"/>
+    <w:lsdException w:name="Light List Accent 4" w:semiHidden="0" w:uiPriority="61" w:unhideWhenUsed="0"/>
+    <w:lsdException w:name="Light Grid Accent 4" w:semiHidden="0" w:uiPriority="62" w:unhideWhenUsed="0"/>
+    <w:lsdException w:name="Medium Shading 1 Accent 4" w:semiHidden="0" w:uiPriority="63" w:unhideWhenUsed="0"/>
+    <w:lsdException w:name="Medium Shading 2 Accent 4" w:semiHidden="0" w:uiPriority="64" w:unhideWhenUsed="0"/>
+    <w:lsdException w:name="Medium List 1 Accent 4" w:semiHidden="0" w:uiPriority="65" w:unhideWhenUsed="0"/>
+    <w:lsdException w:name="Medium List 2 Accent 4" w:semiHidden="0" w:uiPriority="66" w:unhideWhenUsed="0"/>
+    <w:lsdException w:name="Medium Grid 1 Accent 4" w:semiHidden="0" w:uiPriority="67" w:unhideWhenUsed="0"/>
+    <w:lsdException w:name="Medium Grid 2 Accent 4" w:semiHidden="0" w:uiPriority="68" w:unhideWhenUsed="0"/>
+    <w:lsdException w:name="Medium Grid 3 Accent 4" w:semiHidden="0" w:uiPriority="69" w:unhideWhenUsed="0"/>
+    <w:lsdException w:name="Dark List Accent 4" w:semiHidden="0" w:uiPriority="70" w:unhideWhenUsed="0"/>
+    <w:lsdException w:name="Colorful Shading Accent 4" w:semiHidden="0" w:uiPriority="71" w:unhideWhenUsed="0"/>
+    <w:lsdException w:name="Colorful List Accent 4" w:semiHidden="0" w:uiPriority="72" w:unhideWhenUsed="0"/>
+    <w:lsdException w:name="Colorful Grid Accent 4" w:semiHidden="0" w:uiPriority="73" w:unhideWhenUsed="0"/>
+    <w:lsdException w:name="Light Shading Accent 5" w:semiHidden="0" w:uiPriority="60" w:unhideWhenUsed="0"/>
+    <w:lsdException w:name="Light List Accent 5" w:semiHidden="0" w:uiPriority="61" w:unhideWhenUsed="0"/>
+    <w:lsdException w:name="Light Grid Accent 5" w:semiHidden="0" w:uiPriority="62" w:unhideWhenUsed="0"/>
+    <w:lsdException w:name="Medium Shading 1 Accent 5" w:semiHidden="0" w:uiPriority="63" w:unhideWhenUsed="0"/>
+    <w:lsdException w:name="Medium Shading 2 Accent 5" w:semiHidden="0" w:uiPriority="64" w:unhideWhenUsed="0"/>
+    <w:lsdException w:name="Medium List 1 Accent 5" w:semiHidden="0" w:uiPriority="65" w:unhideWhenUsed="0"/>
+    <w:lsdException w:name="Medium List 2 Accent 5" w:semiHidden="0" w:uiPriority="66" w:unhideWhenUsed="0"/>
+    <w:lsdException w:name="Medium Grid 1 Accent 5" w:semiHidden="0" w:uiPriority="67" w:unhideWhenUsed="0"/>
+    <w:lsdException w:name="Medium Grid 2 Accent 5" w:semiHidden="0" w:uiPriority="68" w:unhideWhenUsed="0"/>
+    <w:lsdException w:name="Medium Grid 3 Accent 5" w:semiHidden="0" w:uiPriority="69" w:unhideWhenUsed="0"/>
+    <w:lsdException w:name="Dark List Accent 5" w:semiHidden="0" w:uiPriority="70" w:unhideWhenUsed="0"/>
+    <w:lsdException w:name="Colorful Shading Accent 5" w:semiHidden="0" w:uiPriority="71" w:unhideWhenUsed="0"/>
+    <w:lsdException w:name="Colorful List Accent 5" w:semiHidden="0" w:uiPriority="72" w:unhideWhenUsed="0"/>
+    <w:lsdException w:name="Colorful Grid Accent 5" w:semiHidden="0" w:uiPriority="73" w:unhideWhenUsed="0"/>
+    <w:lsdException w:name="Light Shading Accent 6" w:semiHidden="0" w:uiPriority="60" w:unhideWhenUsed="0"/>
+    <w:lsdException w:name="Light List Accent 6" w:semiHidden="0" w:uiPriority="61" w:unhideWhenUsed="0"/>
+    <w:lsdException w:name="Light Grid Accent 6" w:semiHidden="0" w:uiPriority="62" w:unhideWhenUsed="0"/>
+    <w:lsdException w:name="Medium Shading 1 Accent 6" w:semiHidden="0" w:uiPriority="63" w:unhideWhenUsed="0"/>
+    <w:lsdException w:name="Medium Shading 2 Accent 6" w:semiHidden="0" w:uiPriority="64" w:unhideWhenUsed="0"/>
+    <w:lsdException w:name="Medium List 1 Accent 6" w:semiHidden="0" w:uiPriority="65" w:unhideWhenUsed="0"/>
+    <w:lsdException w:name="Medium List 2 Accent 6" w:semiHidden="0" w:uiPriority="66" w:unhideWhenUsed="0"/>
+    <w:lsdException w:name="Medium Grid 1 Accent 6" w:semiHidden="0" w:uiPriority="67" w:unhideWhenUsed="0"/>
+    <w:lsdException w:name="Medium Grid 2 Accent 6" w:semiHidden="0" w:uiPriority="68" w:unhideWhenUsed="0"/>
+    <w:lsdException w:name="Medium Grid 3 Accent 6" w:semiHidden="0" w:uiPriority="69" w:unhideWhenUsed="0"/>
+    <w:lsdException w:name="Dark List Accent 6" w:semiHidden="0" w:uiPriority="70" w:unhideWhenUsed="0"/>
+    <w:lsdException w:name="Colorful Shading Accent 6" w:semiHidden="0" w:uiPriority="71" w:unhideWhenUsed="0"/>
+    <w:lsdException w:name="Colorful List Accent 6" w:semiHidden="0" w:uiPriority="72" w:unhideWhenUsed="0"/>
+    <w:lsdException w:name="Colorful Grid Accent 6" w:semiHidden="0" w:uiPriority="73" w:unhideWhenUsed="0"/>
+    <w:lsdException w:name="Subtle Emphasis" w:semiHidden="0" w:uiPriority="19" w:unhideWhenUsed="0" w:qFormat="1"/>
+    <w:lsdException w:name="Intense Emphasis" w:semiHidden="0" w:uiPriority="21" w:unhideWhenUsed="0" w:qFormat="1"/>
+    <w:lsdException w:name="Subtle Reference" w:semiHidden="0" w:uiPriority="31" w:unhideWhenUsed="0" w:qFormat="1"/>
+    <w:lsdException w:name="Intense Reference" w:semiHidden="0" w:uiPriority="32" w:unhideWhenUsed="0" w:qFormat="1"/>
+    <w:lsdException w:name="Book Title" w:semiHidden="0" w:uiPriority="33" w:unhideWhenUsed="0" w:qFormat="1"/>
+    <w:lsdException w:name="Bibliography" w:uiPriority="37"/>
+    <w:lsdException w:name="TOC Heading" w:uiPriority="39" w:qFormat="1"/>
+  </w:latentStyles>
+  <w:style w:type="paragraph" w:default="1" w:styleId="Normal">
+    <w:name w:val="Normal"/>
+    <w:qFormat/>
+  </w:style>
+  <w:style w:type="paragraph" w:styleId="Cabealho1">
+    <w:name w:val="heading 1"/>
+    <w:basedOn w:val="Normal"/>
+    <w:next w:val="Normal"/>
+    <w:link w:val="Cabealho1Carcter"/>
+    <w:uiPriority w:val="9"/>
+    <w:qFormat/>
+    <w:rsid w:val="006E4392"/>
+    <w:pPr>
+      <w:keepNext/>
+      <w:keepLines/>
+      <w:spacing w:before="240" w:after="0"/>
+      <w:outlineLvl w:val="0"/>
+    </w:pPr>
+    <w:rPr>
+      <w:rFonts w:asciiTheme="majorHAnsi" w:eastAsiaTheme="majorEastAsia" w:hAnsiTheme="majorHAnsi" w:cstheme="majorBidi"/>
+      <w:color w:val="2F5496" w:themeColor="accent1" w:themeShade="BF"/>
+      <w:sz w:val="32"/>
+      <w:szCs w:val="32"/>
+    </w:rPr>
+  </w:style>
+  <w:style w:type="paragraph" w:styleId="Cabealho2">
+    <w:name w:val="heading 2"/>
+    <w:basedOn w:val="Normal"/>
+    <w:next w:val="Normal"/>
+    <w:link w:val="Cabealho2Carcter"/>
+    <w:uiPriority w:val="9"/>
+    <w:unhideWhenUsed/>
+    <w:qFormat/>
+    <w:rsid w:val="00313DD5"/>
+    <w:pPr>
+      <w:keepNext/>
+      <w:keepLines/>
+      <w:spacing w:before="40" w:after="0"/>
+      <w:outlineLvl w:val="1"/>
+    </w:pPr>
+    <w:rPr>
+      <w:rFonts w:asciiTheme="majorHAnsi" w:eastAsiaTheme="majorEastAsia" w:hAnsiTheme="majorHAnsi" w:cstheme="majorBidi"/>
+      <w:color w:val="2F5496" w:themeColor="accent1" w:themeShade="BF"/>
+      <w:sz w:val="26"/>
+      <w:szCs w:val="26"/>
+    </w:rPr>
+  </w:style>
+  <w:style w:type="paragraph" w:styleId="Cabealho3">
+    <w:name w:val="heading 3"/>
+    <w:basedOn w:val="Normal"/>
+    <w:next w:val="Normal"/>
+    <w:link w:val="Cabealho3Carcter"/>
+    <w:uiPriority w:val="9"/>
+    <w:unhideWhenUsed/>
+    <w:qFormat/>
+    <w:rsid w:val="00313DD5"/>
+    <w:pPr>
+      <w:keepNext/>
+      <w:keepLines/>
+      <w:spacing w:before="40" w:after="0"/>
+      <w:outlineLvl w:val="2"/>
+    </w:pPr>
+    <w:rPr>
+      <w:rFonts w:asciiTheme="majorHAnsi" w:eastAsiaTheme="majorEastAsia" w:hAnsiTheme="majorHAnsi" w:cstheme="majorBidi"/>
+      <w:color w:val="1F3763" w:themeColor="accent1" w:themeShade="7F"/>
+      <w:sz w:val="24"/>
+      <w:szCs w:val="24"/>
+    </w:rPr>
+  </w:style>
+  <w:style w:type="character" w:default="1" w:styleId="Tipodeletrapredefinidodopargrafo">
+    <w:name w:val="Default Paragraph Font"/>
+    <w:uiPriority w:val="1"/>
+    <w:semiHidden/>
+    <w:unhideWhenUsed/>
+  </w:style>
+  <w:style w:type="table" w:default="1" w:styleId="Tabelanormal">
+    <w:name w:val="Normal Table"/>
+    <w:uiPriority w:val="99"/>
+    <w:semiHidden/>
+    <w:unhideWhenUsed/>
+    <w:tblPr>
+      <w:tblInd w:w="0" w:type="dxa"/>
+      <w:tblCellMar>
+        <w:top w:w="0" w:type="dxa"/>
+        <w:left w:w="108" w:type="dxa"/>
+        <w:bottom w:w="0" w:type="dxa"/>
+        <w:right w:w="108" w:type="dxa"/>
+      </w:tblCellMar>
+    </w:tblPr>
+  </w:style>
+  <w:style w:type="numbering" w:default="1" w:styleId="Semlista">
+    <w:name w:val="No List"/>
+    <w:uiPriority w:val="99"/>
+    <w:semiHidden/>
+    <w:unhideWhenUsed/>
+  </w:style>
+  <w:style w:type="character" w:customStyle="1" w:styleId="Cabealho1Carcter">
+    <w:name w:val="Cabeçalho 1 Carácter"/>
+    <w:basedOn w:val="Tipodeletrapredefinidodopargrafo"/>
+    <w:link w:val="Cabealho1"/>
+    <w:uiPriority w:val="9"/>
+    <w:rsid w:val="006E4392"/>
+    <w:rPr>
+      <w:rFonts w:asciiTheme="majorHAnsi" w:eastAsiaTheme="majorEastAsia" w:hAnsiTheme="majorHAnsi" w:cstheme="majorBidi"/>
+      <w:color w:val="2F5496" w:themeColor="accent1" w:themeShade="BF"/>
+      <w:sz w:val="32"/>
+      <w:szCs w:val="32"/>
+    </w:rPr>
+  </w:style>
+  <w:style w:type="character" w:customStyle="1" w:styleId="Cabealho2Carcter">
+    <w:name w:val="Cabeçalho 2 Carácter"/>
+    <w:basedOn w:val="Tipodeletrapredefinidodopargrafo"/>
+    <w:link w:val="Cabealho2"/>
+    <w:uiPriority w:val="9"/>
+    <w:rsid w:val="00313DD5"/>
+    <w:rPr>
+      <w:rFonts w:asciiTheme="majorHAnsi" w:eastAsiaTheme="majorEastAsia" w:hAnsiTheme="majorHAnsi" w:cstheme="majorBidi"/>
+      <w:color w:val="2F5496" w:themeColor="accent1" w:themeShade="BF"/>
+      <w:sz w:val="26"/>
+      <w:szCs w:val="26"/>
+    </w:rPr>
+  </w:style>
+  <w:style w:type="character" w:customStyle="1" w:styleId="Cabealho3Carcter">
+    <w:name w:val="Cabeçalho 3 Carácter"/>
+    <w:basedOn w:val="Tipodeletrapredefinidodopargrafo"/>
+    <w:link w:val="Cabealho3"/>
+    <w:uiPriority w:val="9"/>
+    <w:rsid w:val="00313DD5"/>
+    <w:rPr>
+      <w:rFonts w:asciiTheme="majorHAnsi" w:eastAsiaTheme="majorEastAsia" w:hAnsiTheme="majorHAnsi" w:cstheme="majorBidi"/>
+      <w:color w:val="1F3763" w:themeColor="accent1" w:themeShade="7F"/>
+      <w:sz w:val="24"/>
+      <w:szCs w:val="24"/>
+    </w:rPr>
+  </w:style>
+  <w:style w:type="paragraph" w:styleId="Cabealho">
+    <w:name w:val="header"/>
+    <w:basedOn w:val="Normal"/>
+    <w:link w:val="CabealhoCarcter"/>
+    <w:uiPriority w:val="99"/>
+    <w:unhideWhenUsed/>
+    <w:rsid w:val="00DD603E"/>
+    <w:pPr>
+      <w:tabs>
+        <w:tab w:val="center" w:pos="4252"/>
+        <w:tab w:val="right" w:pos="8504"/>
+      </w:tabs>
+      <w:spacing w:after="0" w:line="240" w:lineRule="auto"/>
+    </w:pPr>
+  </w:style>
+  <w:style w:type="character" w:customStyle="1" w:styleId="CabealhoCarcter">
+    <w:name w:val="Cabeçalho Carácter"/>
+    <w:basedOn w:val="Tipodeletrapredefinidodopargrafo"/>
+    <w:link w:val="Cabealho"/>
+    <w:uiPriority w:val="99"/>
+    <w:rsid w:val="00DD603E"/>
+  </w:style>
+  <w:style w:type="paragraph" w:styleId="Rodap">
+    <w:name w:val="footer"/>
+    <w:basedOn w:val="Normal"/>
+    <w:link w:val="RodapCarcter"/>
+    <w:uiPriority w:val="99"/>
+    <w:unhideWhenUsed/>
+    <w:rsid w:val="00DD603E"/>
+    <w:pPr>
+      <w:tabs>
+        <w:tab w:val="center" w:pos="4252"/>
+        <w:tab w:val="right" w:pos="8504"/>
+      </w:tabs>
+      <w:spacing w:after="0" w:line="240" w:lineRule="auto"/>
+    </w:pPr>
+  </w:style>
+  <w:style w:type="character" w:customStyle="1" w:styleId="RodapCarcter">
+    <w:name w:val="Rodapé Carácter"/>
     <w:basedOn w:val="Tipodeletrapredefinidodopargrafo"/>
     <w:link w:val="Rodap"/>
     <w:uiPriority w:val="99"/>
@@ -1623,7 +1740,7 @@
     </a:clrScheme>
     <a:fontScheme name="Office">
       <a:majorFont>
-        <a:latin typeface="Calibri Light" panose="020F0302020204030204"/>
+        <a:latin typeface="Calibri Light"/>
         <a:ea typeface=""/>
         <a:cs typeface=""/>
         <a:font script="Jpan" typeface="游ゴシック Light"/>
@@ -1675,7 +1792,7 @@
         <a:font script="Tfng" typeface="Ebrima"/>
       </a:majorFont>
       <a:minorFont>
-        <a:latin typeface="Calibri" panose="020F0502020204030204"/>
+        <a:latin typeface="Calibri"/>
         <a:ea typeface=""/>
         <a:cs typeface=""/>
         <a:font script="Jpan" typeface="游明朝"/>
@@ -1869,7 +1986,7 @@
   <a:extraClrSchemeLst/>
   <a:extLst>
     <a:ext uri="{05A4C25C-085E-4340-85A3-A5531E510DB2}">
-      <thm15:themeFamily xmlns:thm15="http://schemas.microsoft.com/office/thememl/2012/main" name="Office Theme" id="{62F939B6-93AF-4DB8-9C6B-D6C7DFDC589F}" vid="{4A3C46E8-61CC-4603-A589-7422A47A8E4A}"/>
+      <thm15:themeFamily xmlns:thm15="http://schemas.microsoft.com/office/thememl/2012/main" xmlns="" name="Office Theme" id="{62F939B6-93AF-4DB8-9C6B-D6C7DFDC589F}" vid="{4A3C46E8-61CC-4603-A589-7422A47A8E4A}"/>
     </a:ext>
   </a:extLst>
 </a:theme>

</xml_diff>